<commit_message>
Added figures for energy collection
</commit_message>
<xml_diff>
--- a/power_design_doc.docx
+++ b/power_design_doc.docx
@@ -1272,6 +1272,7 @@
           <w:rFonts w:ascii="Times" w:eastAsia="Times New Roman" w:hAnsi="Times" w:cs="Times New Roman"/>
           <w:color w:val="auto"/>
         </w:rPr>
+        <w:lastRenderedPageBreak/>
         <w:t>[Systems] Introduction (Using Heading 1)</w:t>
       </w:r>
       <w:bookmarkEnd w:id="0"/>
@@ -1279,7 +1280,7 @@
     </w:p>
     <w:p>
       <w:pPr>
-        <w:pStyle w:val="normal0"/>
+        <w:pStyle w:val="Normal1"/>
         <w:rPr>
           <w:rFonts w:ascii="Times" w:hAnsi="Times" w:cs="Times New Roman"/>
           <w:color w:val="auto"/>
@@ -1298,7 +1299,7 @@
     </w:p>
     <w:p>
       <w:pPr>
-        <w:pStyle w:val="normal0"/>
+        <w:pStyle w:val="Normal1"/>
         <w:rPr>
           <w:rFonts w:ascii="Times" w:hAnsi="Times" w:cs="Times New Roman"/>
           <w:color w:val="auto"/>
@@ -1357,7 +1358,7 @@
     </w:p>
     <w:p>
       <w:pPr>
-        <w:pStyle w:val="normal0"/>
+        <w:pStyle w:val="Normal1"/>
         <w:rPr>
           <w:rFonts w:ascii="Times" w:hAnsi="Times" w:cs="Times New Roman"/>
           <w:color w:val="auto"/>
@@ -1389,7 +1390,7 @@
     </w:p>
     <w:p>
       <w:pPr>
-        <w:pStyle w:val="normal0"/>
+        <w:pStyle w:val="Normal1"/>
         <w:rPr>
           <w:rFonts w:ascii="Times" w:eastAsia="Times New Roman" w:hAnsi="Times" w:cs="Times New Roman"/>
           <w:color w:val="auto"/>
@@ -1423,7 +1424,7 @@
     </w:p>
     <w:p>
       <w:pPr>
-        <w:pStyle w:val="normal0"/>
+        <w:pStyle w:val="Normal1"/>
         <w:rPr>
           <w:rFonts w:ascii="Times" w:eastAsia="Times New Roman" w:hAnsi="Times" w:cs="Times New Roman"/>
           <w:color w:val="auto"/>
@@ -1437,22 +1438,40 @@
           <w:sz w:val="24"/>
         </w:rPr>
         <w:tab/>
-        <w:t>Label figures locally (within your subsystem) so the numbering won’t change around a lot.  Don’t forget to refer to the image in the text.  For example, Fig. ST-1 shows a smiley face.</w:t>
-      </w:r>
-    </w:p>
-    <w:p>
-      <w:pPr>
-        <w:pStyle w:val="normal0"/>
-        <w:rPr>
-          <w:rFonts w:ascii="Times" w:hAnsi="Times" w:cs="Times New Roman"/>
+        <w:t xml:space="preserve">Label figures locally (within your subsystem) so the numbering won’t change around a lot.  Don’t forget to refer to the image in the text.  </w:t>
+      </w:r>
+      <w:proofErr w:type="gramStart"/>
+      <w:r>
+        <w:rPr>
+          <w:rFonts w:ascii="Times" w:eastAsia="Times New Roman" w:hAnsi="Times" w:cs="Times New Roman"/>
           <w:color w:val="auto"/>
           <w:sz w:val="24"/>
         </w:rPr>
-      </w:pPr>
-    </w:p>
-    <w:p>
-      <w:pPr>
-        <w:pStyle w:val="normal0"/>
+        <w:t>For example, Fig.</w:t>
+      </w:r>
+      <w:proofErr w:type="gramEnd"/>
+      <w:r>
+        <w:rPr>
+          <w:rFonts w:ascii="Times" w:eastAsia="Times New Roman" w:hAnsi="Times" w:cs="Times New Roman"/>
+          <w:color w:val="auto"/>
+          <w:sz w:val="24"/>
+        </w:rPr>
+        <w:t xml:space="preserve"> ST-1 shows a smiley face.</w:t>
+      </w:r>
+    </w:p>
+    <w:p>
+      <w:pPr>
+        <w:pStyle w:val="Normal1"/>
+        <w:rPr>
+          <w:rFonts w:ascii="Times" w:hAnsi="Times" w:cs="Times New Roman"/>
+          <w:color w:val="auto"/>
+          <w:sz w:val="24"/>
+        </w:rPr>
+      </w:pPr>
+    </w:p>
+    <w:p>
+      <w:pPr>
+        <w:pStyle w:val="Normal1"/>
         <w:jc w:val="center"/>
         <w:rPr>
           <w:rFonts w:ascii="Times" w:hAnsi="Times"/>
@@ -1741,7 +1760,7 @@
     </w:p>
     <w:p>
       <w:pPr>
-        <w:pStyle w:val="normal0"/>
+        <w:pStyle w:val="Normal1"/>
         <w:ind w:left="1170" w:right="1170"/>
         <w:rPr>
           <w:rFonts w:ascii="Times" w:hAnsi="Times" w:cs="Times New Roman"/>
@@ -1753,7 +1772,23 @@
           <w:rFonts w:ascii="Times" w:hAnsi="Times" w:cs="Times New Roman"/>
           <w:color w:val="auto"/>
         </w:rPr>
-        <w:t>These smiley faces serve as a sample figure.  The text is left-justified with a modified left and right indent to stay under the image.</w:t>
+        <w:t xml:space="preserve">These smiley faces serve as a sample figure.  The text is </w:t>
+      </w:r>
+      <w:proofErr w:type="gramStart"/>
+      <w:r>
+        <w:rPr>
+          <w:rFonts w:ascii="Times" w:hAnsi="Times" w:cs="Times New Roman"/>
+          <w:color w:val="auto"/>
+        </w:rPr>
+        <w:t>left-justified</w:t>
+      </w:r>
+      <w:proofErr w:type="gramEnd"/>
+      <w:r>
+        <w:rPr>
+          <w:rFonts w:ascii="Times" w:hAnsi="Times" w:cs="Times New Roman"/>
+          <w:color w:val="auto"/>
+        </w:rPr>
+        <w:t xml:space="preserve"> with a modified left and right indent to stay under the image.</w:t>
       </w:r>
       <w:r>
         <w:rPr>
@@ -1765,7 +1800,7 @@
     </w:p>
     <w:p>
       <w:pPr>
-        <w:pStyle w:val="normal0"/>
+        <w:pStyle w:val="Normal1"/>
         <w:rPr>
           <w:rFonts w:ascii="Times" w:hAnsi="Times"/>
           <w:color w:val="auto"/>
@@ -1796,7 +1831,7 @@
     </w:p>
     <w:p>
       <w:pPr>
-        <w:pStyle w:val="normal0"/>
+        <w:pStyle w:val="Normal1"/>
         <w:rPr>
           <w:rFonts w:ascii="Times" w:hAnsi="Times"/>
           <w:color w:val="auto"/>
@@ -1855,7 +1890,7 @@
     </w:p>
     <w:p>
       <w:pPr>
-        <w:pStyle w:val="normal0"/>
+        <w:pStyle w:val="Normal1"/>
         <w:numPr>
           <w:ilvl w:val="0"/>
           <w:numId w:val="6"/>
@@ -1887,7 +1922,7 @@
     </w:p>
     <w:p>
       <w:pPr>
-        <w:pStyle w:val="normal0"/>
+        <w:pStyle w:val="Normal1"/>
         <w:numPr>
           <w:ilvl w:val="0"/>
           <w:numId w:val="6"/>
@@ -1909,7 +1944,7 @@
     </w:p>
     <w:p>
       <w:pPr>
-        <w:pStyle w:val="normal0"/>
+        <w:pStyle w:val="Normal1"/>
         <w:rPr>
           <w:rFonts w:ascii="Times" w:hAnsi="Times"/>
           <w:color w:val="auto"/>
@@ -1928,7 +1963,7 @@
     </w:p>
     <w:p>
       <w:pPr>
-        <w:pStyle w:val="normal0"/>
+        <w:pStyle w:val="Normal1"/>
         <w:rPr>
           <w:rFonts w:ascii="Times" w:hAnsi="Times"/>
           <w:color w:val="auto"/>
@@ -1947,7 +1982,7 @@
     </w:p>
     <w:p>
       <w:pPr>
-        <w:pStyle w:val="normal0"/>
+        <w:pStyle w:val="Normal1"/>
         <w:rPr>
           <w:rFonts w:ascii="Times" w:hAnsi="Times"/>
           <w:color w:val="auto"/>
@@ -2000,54 +2035,188 @@
           <w:sz w:val="24"/>
           <w:szCs w:val="24"/>
         </w:rPr>
-        <w:t>The power requirements for each subsystem drove the design of the power subsystem. The following table shows the power required for each subsystem during each mode of operation. The highest power consumption occurs during data capture when the Holodeck camera is in operation and the data is being rapidly processed and stored by avionics. The lowest power consumption occurs while the satellite is waiting for commands in system maintenance and standby mode.</w:t>
-      </w:r>
-    </w:p>
-    <w:p>
-      <w:pPr>
-        <w:spacing w:line="276" w:lineRule="auto"/>
-        <w:rPr>
-          <w:rFonts w:ascii="Times" w:eastAsia="Times New Roman" w:hAnsi="Times" w:cs="Times New Roman"/>
-          <w:color w:val="000000"/>
-        </w:rPr>
-      </w:pPr>
-    </w:p>
-    <w:p>
-      <w:pPr>
-        <w:pStyle w:val="NormalWeb"/>
-        <w:spacing w:before="0" w:beforeAutospacing="0" w:after="0" w:afterAutospacing="0" w:line="276" w:lineRule="auto"/>
+        <w:t xml:space="preserve">The power requirements for each subsystem drove the design of the power subsystem. The following table shows the power required for each subsystem during each mode of operation. The highest power consumption occurs during data capture when the </w:t>
+      </w:r>
+      <w:ins w:id="17" w:author="Mia" w:date="2013-05-05T23:55:00Z">
+        <w:r>
+          <w:rPr>
+            <w:color w:val="000000"/>
+            <w:sz w:val="24"/>
+            <w:szCs w:val="24"/>
+          </w:rPr>
+          <w:t>H</w:t>
+        </w:r>
+        <w:r>
+          <w:rPr>
+            <w:color w:val="000000"/>
+            <w:sz w:val="24"/>
+            <w:szCs w:val="24"/>
+          </w:rPr>
+          <w:t>OLODECK</w:t>
+        </w:r>
+        <w:r>
+          <w:rPr>
+            <w:color w:val="000000"/>
+            <w:sz w:val="24"/>
+            <w:szCs w:val="24"/>
+          </w:rPr>
+          <w:t xml:space="preserve"> </w:t>
+        </w:r>
+      </w:ins>
+      <w:r>
         <w:rPr>
           <w:color w:val="000000"/>
           <w:sz w:val="24"/>
           <w:szCs w:val="24"/>
         </w:rPr>
-      </w:pPr>
+        <w:t xml:space="preserve">camera is in operation and the data is being processed and stored </w:t>
+      </w:r>
+      <w:ins w:id="18" w:author="Mia" w:date="2013-05-05T23:55:00Z">
+        <w:r>
+          <w:rPr>
+            <w:color w:val="000000"/>
+            <w:sz w:val="24"/>
+            <w:szCs w:val="24"/>
+          </w:rPr>
+          <w:t>in real time</w:t>
+        </w:r>
+      </w:ins>
+      <w:ins w:id="19" w:author="Mia" w:date="2013-05-05T23:56:00Z">
+        <w:r>
+          <w:rPr>
+            <w:color w:val="000000"/>
+            <w:sz w:val="24"/>
+            <w:szCs w:val="24"/>
+          </w:rPr>
+          <w:t xml:space="preserve"> </w:t>
+        </w:r>
+      </w:ins>
       <w:r>
         <w:rPr>
           <w:color w:val="000000"/>
           <w:sz w:val="24"/>
           <w:szCs w:val="24"/>
         </w:rPr>
-        <w:t>&lt;insert power figure here&gt;</w:t>
-      </w:r>
-    </w:p>
-    <w:p>
-      <w:pPr>
-        <w:pStyle w:val="NormalWeb"/>
-        <w:spacing w:before="0" w:beforeAutospacing="0" w:after="0" w:afterAutospacing="0" w:line="276" w:lineRule="auto"/>
+        <w:t xml:space="preserve">by avionics. The </w:t>
+      </w:r>
+      <w:r>
         <w:rPr>
           <w:color w:val="000000"/>
           <w:sz w:val="24"/>
           <w:szCs w:val="24"/>
         </w:rPr>
-      </w:pPr>
-      <w:r>
-        <w:rPr>
-          <w:color w:val="000000"/>
-          <w:sz w:val="24"/>
-          <w:szCs w:val="24"/>
-        </w:rPr>
-        <w:t>Figure: Power consumption by subsystem and mode</w:t>
+        <w:lastRenderedPageBreak/>
+        <w:t>lowest power consumption occurs while the satellite is waiting for commands in system maintenance and standby mode.</w:t>
+      </w:r>
+    </w:p>
+    <w:p>
+      <w:pPr>
+        <w:spacing w:line="276" w:lineRule="auto"/>
+        <w:rPr>
+          <w:rFonts w:ascii="Times" w:eastAsia="Times New Roman" w:hAnsi="Times" w:cs="Times New Roman"/>
+          <w:color w:val="000000"/>
+        </w:rPr>
+      </w:pPr>
+    </w:p>
+    <w:p>
+      <w:pPr>
+        <w:keepNext/>
+        <w:spacing w:line="276" w:lineRule="auto"/>
+      </w:pPr>
+      <w:r>
+        <w:rPr>
+          <w:rFonts w:ascii="Times" w:eastAsia="Times New Roman" w:hAnsi="Times" w:cs="Times New Roman"/>
+          <w:color w:val="000000"/>
+        </w:rPr>
+        <w:drawing>
+          <wp:inline distT="0" distB="0" distL="0" distR="0" wp14:anchorId="6F67258D" wp14:editId="4A16EBEC">
+            <wp:extent cx="5486400" cy="3217545"/>
+            <wp:effectExtent l="0" t="0" r="25400" b="33655"/>
+            <wp:docPr id="17" name="Chart 17"/>
+            <wp:cNvGraphicFramePr/>
+            <a:graphic xmlns:a="http://schemas.openxmlformats.org/drawingml/2006/main">
+              <a:graphicData uri="http://schemas.openxmlformats.org/drawingml/2006/chart">
+                <c:chart xmlns:c="http://schemas.openxmlformats.org/drawingml/2006/chart" xmlns:r="http://schemas.openxmlformats.org/officeDocument/2006/relationships" r:id="rId11"/>
+              </a:graphicData>
+            </a:graphic>
+          </wp:inline>
+        </w:drawing>
+      </w:r>
+    </w:p>
+    <w:p>
+      <w:pPr>
+        <w:pStyle w:val="Caption"/>
+        <w:rPr>
+          <w:rFonts w:ascii="Times" w:eastAsia="Times New Roman" w:hAnsi="Times" w:cs="Times New Roman"/>
+          <w:b w:val="0"/>
+          <w:color w:val="auto"/>
+          <w:sz w:val="22"/>
+          <w:szCs w:val="22"/>
+        </w:rPr>
+      </w:pPr>
+      <w:r>
+        <w:rPr>
+          <w:b w:val="0"/>
+          <w:color w:val="auto"/>
+          <w:sz w:val="22"/>
+          <w:szCs w:val="22"/>
+        </w:rPr>
+        <w:t>Figure PW-</w:t>
+      </w:r>
+      <w:r>
+        <w:rPr>
+          <w:b w:val="0"/>
+          <w:color w:val="auto"/>
+          <w:sz w:val="22"/>
+          <w:szCs w:val="22"/>
+        </w:rPr>
+        <w:fldChar w:fldCharType="begin"/>
+      </w:r>
+      <w:r>
+        <w:rPr>
+          <w:b w:val="0"/>
+          <w:color w:val="auto"/>
+          <w:sz w:val="22"/>
+          <w:szCs w:val="22"/>
+        </w:rPr>
+        <w:instrText xml:space="preserve"> SEQ Figure \* ARABIC </w:instrText>
+      </w:r>
+      <w:r>
+        <w:rPr>
+          <w:b w:val="0"/>
+          <w:color w:val="auto"/>
+          <w:sz w:val="22"/>
+          <w:szCs w:val="22"/>
+        </w:rPr>
+        <w:fldChar w:fldCharType="separate"/>
+      </w:r>
+      <w:r>
+        <w:rPr>
+          <w:b w:val="0"/>
+          <w:noProof/>
+          <w:color w:val="auto"/>
+          <w:sz w:val="22"/>
+          <w:szCs w:val="22"/>
+        </w:rPr>
+        <w:t>1</w:t>
+      </w:r>
+      <w:r>
+        <w:rPr>
+          <w:b w:val="0"/>
+          <w:color w:val="auto"/>
+          <w:sz w:val="22"/>
+          <w:szCs w:val="22"/>
+        </w:rPr>
+        <w:fldChar w:fldCharType="end"/>
+      </w:r>
+      <w:r>
+        <w:rPr>
+          <w:b w:val="0"/>
+          <w:color w:val="auto"/>
+          <w:sz w:val="22"/>
+          <w:szCs w:val="22"/>
+        </w:rPr>
+        <w:t xml:space="preserve">: </w:t>
       </w:r>
     </w:p>
     <w:p>
@@ -2076,7 +2245,43 @@
           <w:sz w:val="24"/>
           <w:szCs w:val="24"/>
         </w:rPr>
-        <w:t>The power subsystem uses a commercially available power distribution system that is made by Clyde-Space. This distribution system supports up to 300W average power per orbit, which is less than the largest power consumption required by Holodeck.</w:t>
+        <w:t xml:space="preserve">The power subsystem uses a commercially available power distribution system made by Clyde-Space. This distribution system supports up to 300W average power per orbit, which is less than the largest power consumption required </w:t>
+      </w:r>
+      <w:proofErr w:type="gramStart"/>
+      <w:r>
+        <w:rPr>
+          <w:color w:val="000000"/>
+          <w:sz w:val="24"/>
+          <w:szCs w:val="24"/>
+        </w:rPr>
+        <w:t xml:space="preserve">by </w:t>
+      </w:r>
+      <w:ins w:id="20" w:author="Mia" w:date="2013-05-05T23:59:00Z">
+        <w:r>
+          <w:rPr>
+            <w:color w:val="000000"/>
+            <w:sz w:val="24"/>
+            <w:szCs w:val="24"/>
+          </w:rPr>
+          <w:t xml:space="preserve"> the</w:t>
+        </w:r>
+        <w:proofErr w:type="gramEnd"/>
+        <w:r>
+          <w:rPr>
+            <w:color w:val="000000"/>
+            <w:sz w:val="24"/>
+            <w:szCs w:val="24"/>
+          </w:rPr>
+          <w:t xml:space="preserve"> HOLODECK satellite design</w:t>
+        </w:r>
+      </w:ins>
+      <w:r>
+        <w:rPr>
+          <w:color w:val="000000"/>
+          <w:sz w:val="24"/>
+          <w:szCs w:val="24"/>
+        </w:rPr>
+        <w:t>.</w:t>
       </w:r>
       <w:r>
         <w:rPr>
@@ -2103,7 +2308,7 @@
                     </pic:cNvPicPr>
                   </pic:nvPicPr>
                   <pic:blipFill>
-                    <a:blip r:embed="rId11">
+                    <a:blip r:embed="rId12">
                       <a:extLst>
                         <a:ext uri="{28A0092B-C50C-407E-A947-70E740481C1C}">
                           <a14:useLocalDpi xmlns:a14="http://schemas.microsoft.com/office/drawing/2010/main" val="0"/>
@@ -2151,7 +2356,25 @@
           <w:sz w:val="24"/>
           <w:szCs w:val="24"/>
         </w:rPr>
-        <w:t>Figure: Clyde-Space SmallSat Electronic Power Subsystem</w:t>
+        <w:t xml:space="preserve">Figure: Clyde-Space </w:t>
+      </w:r>
+      <w:proofErr w:type="spellStart"/>
+      <w:r>
+        <w:rPr>
+          <w:color w:val="000000"/>
+          <w:sz w:val="24"/>
+          <w:szCs w:val="24"/>
+        </w:rPr>
+        <w:t>SmallSat</w:t>
+      </w:r>
+      <w:proofErr w:type="spellEnd"/>
+      <w:r>
+        <w:rPr>
+          <w:color w:val="000000"/>
+          <w:sz w:val="24"/>
+          <w:szCs w:val="24"/>
+        </w:rPr>
+        <w:t xml:space="preserve"> Electronic Power Subsystem</w:t>
       </w:r>
     </w:p>
     <w:p>
@@ -2164,7 +2387,7 @@
           <w:szCs w:val="24"/>
         </w:rPr>
       </w:pPr>
-      <w:hyperlink r:id="rId12" w:history="1">
+      <w:hyperlink r:id="rId13" w:history="1">
         <w:r>
           <w:rPr>
             <w:rStyle w:val="Hyperlink"/>
@@ -2202,7 +2425,78 @@
           <w:sz w:val="24"/>
           <w:szCs w:val="24"/>
         </w:rPr>
-        <w:t xml:space="preserve">Triple junction solar panels were selected because they provide the highest collection efficiency currently available (http://www.emcore.com/space-photovoltaics/space-solar-cells/). Large power consumption during data capture made it apparent that high efficiency arrays would be necessary to keep the mass of the solar arrays low relative to the rest of the spacecraft. To minimize complexity in subsystem design, fixed solar panels were selected over sun-tracking solar panels. However, as the satellite will spend much of its time with opposite ends of the satellite bus pointing to the earth, it was determined that the solar panels will be coated with solar cells on both sides. </w:t>
+        <w:t xml:space="preserve">Triple junction solar panels were selected because they provide the highest collection efficiency currently available (http://www.emcore.com/space-photovoltaics/space-solar-cells/). </w:t>
+      </w:r>
+      <w:ins w:id="21" w:author="Mia" w:date="2013-05-06T00:03:00Z">
+        <w:r>
+          <w:rPr>
+            <w:color w:val="000000"/>
+            <w:sz w:val="24"/>
+            <w:szCs w:val="24"/>
+          </w:rPr>
+          <w:t>The l</w:t>
+        </w:r>
+        <w:r>
+          <w:rPr>
+            <w:color w:val="000000"/>
+            <w:sz w:val="24"/>
+            <w:szCs w:val="24"/>
+          </w:rPr>
+          <w:t xml:space="preserve">arge </w:t>
+        </w:r>
+      </w:ins>
+      <w:r>
+        <w:rPr>
+          <w:color w:val="000000"/>
+          <w:sz w:val="24"/>
+          <w:szCs w:val="24"/>
+        </w:rPr>
+        <w:t xml:space="preserve">power consumption during data </w:t>
+      </w:r>
+      <w:proofErr w:type="gramStart"/>
+      <w:r>
+        <w:rPr>
+          <w:color w:val="000000"/>
+          <w:sz w:val="24"/>
+          <w:szCs w:val="24"/>
+        </w:rPr>
+        <w:t xml:space="preserve">capture  </w:t>
+      </w:r>
+      <w:ins w:id="22" w:author="Mia" w:date="2013-05-06T00:03:00Z">
+        <w:r>
+          <w:rPr>
+            <w:color w:val="000000"/>
+            <w:sz w:val="24"/>
+            <w:szCs w:val="24"/>
+          </w:rPr>
+          <w:t>requires</w:t>
+        </w:r>
+        <w:proofErr w:type="gramEnd"/>
+        <w:r>
+          <w:rPr>
+            <w:color w:val="000000"/>
+            <w:sz w:val="24"/>
+            <w:szCs w:val="24"/>
+          </w:rPr>
+          <w:t xml:space="preserve"> </w:t>
+        </w:r>
+      </w:ins>
+      <w:r>
+        <w:rPr>
+          <w:color w:val="000000"/>
+          <w:sz w:val="24"/>
+          <w:szCs w:val="24"/>
+        </w:rPr>
+        <w:t xml:space="preserve">high efficiency arrays to keep the mass of the solar arrays low relative to the rest of the spacecraft. To minimize complexity in subsystem design, fixed solar panels were selected over sun-tracking solar panels. However, as the satellite will spend much of its time with opposite ends of the satellite bus pointing to the </w:t>
+      </w:r>
+      <w:r>
+        <w:rPr>
+          <w:color w:val="000000"/>
+          <w:sz w:val="24"/>
+          <w:szCs w:val="24"/>
+        </w:rPr>
+        <w:lastRenderedPageBreak/>
+        <w:t xml:space="preserve">earth, it was determined that the solar panels will be coated with solar cells on both sides. </w:t>
       </w:r>
       <w:r>
         <w:rPr>
@@ -2229,7 +2523,7 @@
                     </pic:cNvPicPr>
                   </pic:nvPicPr>
                   <pic:blipFill>
-                    <a:blip r:embed="rId13">
+                    <a:blip r:embed="rId14">
                       <a:extLst>
                         <a:ext uri="{28A0092B-C50C-407E-A947-70E740481C1C}">
                           <a14:useLocalDpi xmlns:a14="http://schemas.microsoft.com/office/drawing/2010/main" val="0"/>
@@ -2277,7 +2571,25 @@
           <w:sz w:val="24"/>
           <w:szCs w:val="24"/>
         </w:rPr>
-        <w:t>Figure: Emcore solar cell.</w:t>
+        <w:t xml:space="preserve">Figure: </w:t>
+      </w:r>
+      <w:proofErr w:type="spellStart"/>
+      <w:r>
+        <w:rPr>
+          <w:color w:val="000000"/>
+          <w:sz w:val="24"/>
+          <w:szCs w:val="24"/>
+        </w:rPr>
+        <w:t>Emcore</w:t>
+      </w:r>
+      <w:proofErr w:type="spellEnd"/>
+      <w:r>
+        <w:rPr>
+          <w:color w:val="000000"/>
+          <w:sz w:val="24"/>
+          <w:szCs w:val="24"/>
+        </w:rPr>
+        <w:t xml:space="preserve"> solar cell.</w:t>
       </w:r>
     </w:p>
     <w:p>
@@ -2306,9 +2618,89 @@
           <w:sz w:val="24"/>
           <w:szCs w:val="24"/>
         </w:rPr>
-        <w:t>Lithium-Ion batteries were selected as the secondary batteries. These batteries have a high energy density and have been tested in spaceflight. The energy density of these batteries make them effective in decreasing the mass of the power subsystem. Primary batteries were not considered because the Holodeck analysis did not consider the detumbling mode. It may be possible to power the satellite through solar array deployment using only secondary batteries, but a detailed analysis would need to be performed. Lithium-Ion batteries can be purchased through Clyde-Space (</w:t>
-      </w:r>
-      <w:hyperlink r:id="rId14" w:history="1">
+        <w:t xml:space="preserve">Lithium-Ion batteries were selected as the secondary batteries. These batteries have a high energy density and have been tested in spaceflight. The energy </w:t>
+      </w:r>
+      <w:proofErr w:type="gramStart"/>
+      <w:r>
+        <w:rPr>
+          <w:color w:val="000000"/>
+          <w:sz w:val="24"/>
+          <w:szCs w:val="24"/>
+        </w:rPr>
+        <w:t>density of these batteries make</w:t>
+      </w:r>
+      <w:proofErr w:type="gramEnd"/>
+      <w:r>
+        <w:rPr>
+          <w:color w:val="000000"/>
+          <w:sz w:val="24"/>
+          <w:szCs w:val="24"/>
+        </w:rPr>
+        <w:t xml:space="preserve"> them effective in </w:t>
+      </w:r>
+      <w:ins w:id="23" w:author="Mia" w:date="2013-05-06T00:07:00Z">
+        <w:r>
+          <w:rPr>
+            <w:color w:val="000000"/>
+            <w:sz w:val="24"/>
+            <w:szCs w:val="24"/>
+          </w:rPr>
+          <w:t>minimizing</w:t>
+        </w:r>
+        <w:r>
+          <w:rPr>
+            <w:color w:val="000000"/>
+            <w:sz w:val="24"/>
+            <w:szCs w:val="24"/>
+          </w:rPr>
+          <w:t xml:space="preserve"> </w:t>
+        </w:r>
+      </w:ins>
+      <w:r>
+        <w:rPr>
+          <w:color w:val="000000"/>
+          <w:sz w:val="24"/>
+          <w:szCs w:val="24"/>
+        </w:rPr>
+        <w:t xml:space="preserve">the mass of the power subsystem. Primary batteries were not considered because the analysis </w:t>
+      </w:r>
+      <w:ins w:id="24" w:author="Mia" w:date="2013-05-06T00:07:00Z">
+        <w:r>
+          <w:rPr>
+            <w:color w:val="000000"/>
+            <w:sz w:val="24"/>
+            <w:szCs w:val="24"/>
+          </w:rPr>
+          <w:t xml:space="preserve">of the satellite design </w:t>
+        </w:r>
+      </w:ins>
+      <w:r>
+        <w:rPr>
+          <w:color w:val="000000"/>
+          <w:sz w:val="24"/>
+          <w:szCs w:val="24"/>
+        </w:rPr>
+        <w:t xml:space="preserve">did not consider the </w:t>
+      </w:r>
+      <w:proofErr w:type="spellStart"/>
+      <w:r>
+        <w:rPr>
+          <w:color w:val="000000"/>
+          <w:sz w:val="24"/>
+          <w:szCs w:val="24"/>
+        </w:rPr>
+        <w:t>detumbling</w:t>
+      </w:r>
+      <w:proofErr w:type="spellEnd"/>
+      <w:r>
+        <w:rPr>
+          <w:color w:val="000000"/>
+          <w:sz w:val="24"/>
+          <w:szCs w:val="24"/>
+        </w:rPr>
+        <w:t xml:space="preserve"> mode. It may be possible to power the satellite through solar array deployment using only secondary batteries, but a detailed analysis would need to be performed. Lithium-Ion batteries can be purchased through Clyde-Space (</w:t>
+      </w:r>
+      <w:hyperlink r:id="rId15" w:history="1">
         <w:r>
           <w:rPr>
             <w:rStyle w:val="Hyperlink"/>
@@ -2327,28 +2719,42 @@
         </w:rPr>
         <w:t>)</w:t>
       </w:r>
-      <w:bookmarkStart w:id="17" w:name="h.k5n7y373np36" w:colFirst="0" w:colLast="0"/>
-      <w:bookmarkEnd w:id="17"/>
+      <w:bookmarkStart w:id="25" w:name="h.k5n7y373np36" w:colFirst="0" w:colLast="0"/>
+      <w:bookmarkEnd w:id="25"/>
     </w:p>
     <w:p>
       <w:pPr>
         <w:pStyle w:val="Heading2"/>
         <w:rPr>
-          <w:rFonts w:ascii="Times" w:hAnsi="Times"/>
-          <w:color w:val="auto"/>
-        </w:rPr>
-      </w:pPr>
-      <w:bookmarkStart w:id="18" w:name="h.xfl0h4d63uuw" w:colFirst="0" w:colLast="0"/>
-      <w:bookmarkStart w:id="19" w:name="_Toc229296152"/>
-      <w:bookmarkEnd w:id="18"/>
-      <w:r>
-        <w:rPr>
           <w:rFonts w:ascii="Times" w:eastAsia="Times New Roman" w:hAnsi="Times" w:cs="Times New Roman"/>
           <w:color w:val="auto"/>
         </w:rPr>
+      </w:pPr>
+      <w:bookmarkStart w:id="26" w:name="h.xfl0h4d63uuw" w:colFirst="0" w:colLast="0"/>
+      <w:bookmarkStart w:id="27" w:name="_Toc229296152"/>
+      <w:bookmarkEnd w:id="26"/>
+      <w:r>
+        <w:rPr>
+          <w:rFonts w:ascii="Times" w:eastAsia="Times New Roman" w:hAnsi="Times" w:cs="Times New Roman"/>
+          <w:color w:val="auto"/>
+        </w:rPr>
         <w:t xml:space="preserve">Justification for Design Choice </w:t>
       </w:r>
-      <w:bookmarkEnd w:id="19"/>
+      <w:bookmarkEnd w:id="27"/>
+    </w:p>
+    <w:p>
+      <w:pPr>
+        <w:pStyle w:val="Heading3"/>
+        <w:rPr>
+          <w:color w:val="auto"/>
+        </w:rPr>
+      </w:pPr>
+      <w:r>
+        <w:rPr>
+          <w:color w:val="auto"/>
+        </w:rPr>
+        <w:t>Power Distribution System</w:t>
+      </w:r>
     </w:p>
     <w:p>
       <w:pPr>
@@ -2359,14 +2765,115 @@
           <w:color w:val="000000"/>
         </w:rPr>
       </w:pPr>
-      <w:bookmarkStart w:id="20" w:name="h.8g7vjvcowij" w:colFirst="0" w:colLast="0"/>
-      <w:bookmarkEnd w:id="20"/>
-      <w:r>
-        <w:rPr>
-          <w:rFonts w:ascii="Times" w:hAnsi="Times" w:cs="Times New Roman"/>
-          <w:color w:val="000000"/>
-        </w:rPr>
-        <w:t>The commercial Clyde-Space distribution system is being used because it a tested and reliable off-the-shelf option. It eliminates the development cost of a custom distribution system. This system supports all the functions that were deemed necessary for Holodeck. It includes a maximum power point tracking system, important because the satellite’s polar orbit results in large variations on the incident solar flux on the arrays.  It supports telemetry and telecommand, as required by PW-4. It directly supports between 16V and 35V from the bus and 5V regulated, meaning that most of the satellite’s subsystems can be powered without transformers.</w:t>
+      <w:bookmarkStart w:id="28" w:name="h.8g7vjvcowij" w:colFirst="0" w:colLast="0"/>
+      <w:bookmarkEnd w:id="28"/>
+      <w:r>
+        <w:rPr>
+          <w:rFonts w:ascii="Times" w:hAnsi="Times" w:cs="Times New Roman"/>
+          <w:color w:val="000000"/>
+        </w:rPr>
+        <w:t xml:space="preserve">The commercial Clyde-Space distribution system is being used because it </w:t>
+      </w:r>
+      <w:ins w:id="29" w:author="Mia" w:date="2013-05-06T00:11:00Z">
+        <w:r>
+          <w:rPr>
+            <w:rFonts w:ascii="Times" w:hAnsi="Times" w:cs="Times New Roman"/>
+            <w:color w:val="000000"/>
+          </w:rPr>
+          <w:t xml:space="preserve">is </w:t>
+        </w:r>
+      </w:ins>
+      <w:r>
+        <w:rPr>
+          <w:rFonts w:ascii="Times" w:hAnsi="Times" w:cs="Times New Roman"/>
+          <w:color w:val="000000"/>
+        </w:rPr>
+        <w:t>a tested and reliable off-the-shelf option. It eliminates the development cost of a custom distribution system. This system supports all the functions that w</w:t>
+      </w:r>
+      <w:r>
+        <w:rPr>
+          <w:rFonts w:ascii="Times" w:hAnsi="Times" w:cs="Times New Roman"/>
+          <w:color w:val="000000"/>
+        </w:rPr>
+        <w:t>ere deemed necessary for</w:t>
+      </w:r>
+      <w:ins w:id="30" w:author="Mia" w:date="2013-05-06T00:11:00Z">
+        <w:r>
+          <w:rPr>
+            <w:rFonts w:ascii="Times" w:hAnsi="Times" w:cs="Times New Roman"/>
+            <w:color w:val="000000"/>
+          </w:rPr>
+          <w:t xml:space="preserve"> the HOLODECK satellite</w:t>
+        </w:r>
+      </w:ins>
+      <w:r>
+        <w:rPr>
+          <w:rFonts w:ascii="Times" w:hAnsi="Times" w:cs="Times New Roman"/>
+          <w:color w:val="000000"/>
+        </w:rPr>
+        <w:t xml:space="preserve">. It includes a maximum power point tracking system, </w:t>
+      </w:r>
+      <w:ins w:id="31" w:author="Mia" w:date="2013-05-06T00:12:00Z">
+        <w:r>
+          <w:rPr>
+            <w:rFonts w:ascii="Times" w:hAnsi="Times" w:cs="Times New Roman"/>
+            <w:color w:val="000000"/>
+          </w:rPr>
+          <w:t xml:space="preserve">which is </w:t>
+        </w:r>
+      </w:ins>
+      <w:r>
+        <w:rPr>
+          <w:rFonts w:ascii="Times" w:hAnsi="Times" w:cs="Times New Roman"/>
+          <w:color w:val="000000"/>
+        </w:rPr>
+        <w:t xml:space="preserve">important because the satellite’s polar orbit results in large variations on the incident solar flux on the arrays.  It supports telemetry and </w:t>
+      </w:r>
+      <w:proofErr w:type="spellStart"/>
+      <w:r>
+        <w:rPr>
+          <w:rFonts w:ascii="Times" w:hAnsi="Times" w:cs="Times New Roman"/>
+          <w:color w:val="000000"/>
+        </w:rPr>
+        <w:t>telecommand</w:t>
+      </w:r>
+      <w:proofErr w:type="spellEnd"/>
+      <w:r>
+        <w:rPr>
+          <w:rFonts w:ascii="Times" w:hAnsi="Times" w:cs="Times New Roman"/>
+          <w:color w:val="000000"/>
+        </w:rPr>
+        <w:t>, as required by PW-4. It directly supports between 16V and 35V from the bus and 5V regulated, meaning that</w:t>
+      </w:r>
+      <w:ins w:id="32" w:author="Mia" w:date="2013-05-06T00:13:00Z">
+        <w:r>
+          <w:rPr>
+            <w:rFonts w:ascii="Times" w:hAnsi="Times" w:cs="Times New Roman"/>
+            <w:color w:val="000000"/>
+          </w:rPr>
+          <w:t xml:space="preserve"> it can power</w:t>
+        </w:r>
+      </w:ins>
+      <w:r>
+        <w:rPr>
+          <w:rFonts w:ascii="Times" w:hAnsi="Times" w:cs="Times New Roman"/>
+          <w:color w:val="000000"/>
+        </w:rPr>
+        <w:t xml:space="preserve"> most of the satellite’s subsystems without transformers.</w:t>
+      </w:r>
+    </w:p>
+    <w:p>
+      <w:pPr>
+        <w:pStyle w:val="Heading3"/>
+        <w:rPr>
+          <w:color w:val="auto"/>
+        </w:rPr>
+      </w:pPr>
+      <w:r>
+        <w:rPr>
+          <w:color w:val="auto"/>
+        </w:rPr>
+        <w:t>Material selection</w:t>
       </w:r>
     </w:p>
     <w:p>
@@ -2383,7 +2890,37 @@
           <w:rFonts w:ascii="Times" w:hAnsi="Times" w:cs="Times New Roman"/>
           <w:color w:val="000000"/>
         </w:rPr>
-        <w:t>Triple-junction solar panels were chosen because they have the highest energy collection efficiency available. The additional cost incurred in selecting a more expensive panel type is more than compensated for by savings in the mass budget; a lower collection efficiency would require larger solar panels. Lithium-Ion batteries were selected for their historic performance in space applications and their substantially higher energy density than other battery options. They have a 65% volume advantage and 50% mass advantage over Ni-Cd and Ni-H2. There is at least a 100% advantage in energy density.</w:t>
+        <w:t xml:space="preserve">Triple-junction solar panels were chosen because they have the highest energy collection efficiency available. </w:t>
+      </w:r>
+      <w:proofErr w:type="gramStart"/>
+      <w:r>
+        <w:rPr>
+          <w:rFonts w:ascii="Times" w:hAnsi="Times" w:cs="Times New Roman"/>
+          <w:color w:val="000000"/>
+        </w:rPr>
+        <w:t>The additional cost incurred in selecting a more expensive panel type is more than compensated for by savings in the mass budget</w:t>
+      </w:r>
+      <w:proofErr w:type="gramEnd"/>
+      <w:r>
+        <w:rPr>
+          <w:rFonts w:ascii="Times" w:hAnsi="Times" w:cs="Times New Roman"/>
+          <w:color w:val="000000"/>
+        </w:rPr>
+        <w:t>; a lower collection efficiency would require larger solar panels. Lithium-Ion batteries were selected for their historic performance in space applications and their substantially higher energy density than other battery options. They have a 65% volume advantage and 50% mass advantage over Ni-Cd and Ni-H2. There is at least a 100% advantage in energy density.</w:t>
+      </w:r>
+    </w:p>
+    <w:p>
+      <w:pPr>
+        <w:pStyle w:val="Heading3"/>
+        <w:rPr>
+          <w:color w:val="auto"/>
+        </w:rPr>
+      </w:pPr>
+      <w:r>
+        <w:rPr>
+          <w:color w:val="auto"/>
+        </w:rPr>
+        <w:t>Solar Panel Orientation</w:t>
       </w:r>
     </w:p>
     <w:p>
@@ -2398,9 +2935,544 @@
       <w:r>
         <w:rPr>
           <w:rFonts w:ascii="Times" w:hAnsi="Times" w:cs="Times New Roman"/>
-          <w:color w:val="000000"/>
-        </w:rPr>
-        <w:t>The large energy requirements meant that body-mounted solar panels would not be large enough power the satellite. For this reason, deployable solar panels were explored. An extensive analysis was performed to see if the solar panels could be fixed or needed to track the sun. Fixed solar arrays are advantageous in that they simplify the design, which reduces the cost of development.  The deployment mechanism for the solar arrays only has to work once and does not have to be monitored or controlled after deployment. A folding mechanism (as described by structures) can be used to avoid gimballed arrays and simplify the structure.  Additionally, because the satellite will often be rotated 180 degrees about its x-axis, depending on whether it is in data capture mode and downlink mode, it is necessary to have double sided solar panels. Adding a second side of solar cells adds only 0.8 kg/m^2 of density, compared to the single-sided panel density of 3.2 kg/m^2. Most of the mass of solar arrays is the structure supporting the cells, not the cells themselves.</w:t>
+          <w:noProof/>
+          <w:color w:val="000000"/>
+        </w:rPr>
+        <w:lastRenderedPageBreak/>
+        <mc:AlternateContent>
+          <mc:Choice Requires="wpg">
+            <w:drawing>
+              <wp:anchor distT="0" distB="0" distL="114300" distR="114300" simplePos="0" relativeHeight="251663360" behindDoc="0" locked="0" layoutInCell="1" allowOverlap="1" wp14:anchorId="2FBDB5DE" wp14:editId="535D302F">
+                <wp:simplePos x="0" y="0"/>
+                <wp:positionH relativeFrom="column">
+                  <wp:posOffset>-342900</wp:posOffset>
+                </wp:positionH>
+                <wp:positionV relativeFrom="paragraph">
+                  <wp:posOffset>1579245</wp:posOffset>
+                </wp:positionV>
+                <wp:extent cx="6258560" cy="6188075"/>
+                <wp:effectExtent l="0" t="0" r="0" b="9525"/>
+                <wp:wrapSquare wrapText="bothSides"/>
+                <wp:docPr id="16" name="Group 16"/>
+                <wp:cNvGraphicFramePr/>
+                <a:graphic xmlns:a="http://schemas.openxmlformats.org/drawingml/2006/main">
+                  <a:graphicData uri="http://schemas.microsoft.com/office/word/2010/wordprocessingGroup">
+                    <wpg:wgp>
+                      <wpg:cNvGrpSpPr/>
+                      <wpg:grpSpPr>
+                        <a:xfrm>
+                          <a:off x="0" y="0"/>
+                          <a:ext cx="6258560" cy="6188075"/>
+                          <a:chOff x="0" y="0"/>
+                          <a:chExt cx="6258560" cy="6188075"/>
+                        </a:xfrm>
+                      </wpg:grpSpPr>
+                      <wpg:grpSp>
+                        <wpg:cNvPr id="14" name="Group 14"/>
+                        <wpg:cNvGrpSpPr/>
+                        <wpg:grpSpPr>
+                          <a:xfrm>
+                            <a:off x="0" y="0"/>
+                            <a:ext cx="6258560" cy="5289550"/>
+                            <a:chOff x="0" y="0"/>
+                            <a:chExt cx="6258560" cy="5289550"/>
+                          </a:xfrm>
+                        </wpg:grpSpPr>
+                        <wpg:grpSp>
+                          <wpg:cNvPr id="13" name="Group 13"/>
+                          <wpg:cNvGrpSpPr/>
+                          <wpg:grpSpPr>
+                            <a:xfrm>
+                              <a:off x="0" y="0"/>
+                              <a:ext cx="6245860" cy="2660650"/>
+                              <a:chOff x="0" y="0"/>
+                              <a:chExt cx="6245860" cy="2660650"/>
+                            </a:xfrm>
+                          </wpg:grpSpPr>
+                          <pic:pic xmlns:pic="http://schemas.openxmlformats.org/drawingml/2006/picture">
+                            <pic:nvPicPr>
+                              <pic:cNvPr id="8" name="Picture 8"/>
+                              <pic:cNvPicPr>
+                                <a:picLocks noChangeAspect="1"/>
+                              </pic:cNvPicPr>
+                            </pic:nvPicPr>
+                            <pic:blipFill rotWithShape="1">
+                              <a:blip r:embed="rId16">
+                                <a:extLst>
+                                  <a:ext uri="{28A0092B-C50C-407E-A947-70E740481C1C}">
+                                    <a14:useLocalDpi xmlns:a14="http://schemas.microsoft.com/office/drawing/2010/main" val="0"/>
+                                  </a:ext>
+                                </a:extLst>
+                              </a:blip>
+                              <a:srcRect r="13071"/>
+                              <a:stretch/>
+                            </pic:blipFill>
+                            <pic:spPr bwMode="auto">
+                              <a:xfrm>
+                                <a:off x="0" y="0"/>
+                                <a:ext cx="3091180" cy="2660650"/>
+                              </a:xfrm>
+                              <a:prstGeom prst="rect">
+                                <a:avLst/>
+                              </a:prstGeom>
+                              <a:ln>
+                                <a:noFill/>
+                              </a:ln>
+                              <a:extLst>
+                                <a:ext uri="{53640926-AAD7-44d8-BBD7-CCE9431645EC}">
+                                  <a14:shadowObscured xmlns:a14="http://schemas.microsoft.com/office/drawing/2010/main"/>
+                                </a:ext>
+                              </a:extLst>
+                            </pic:spPr>
+                          </pic:pic>
+                          <pic:pic xmlns:pic="http://schemas.openxmlformats.org/drawingml/2006/picture">
+                            <pic:nvPicPr>
+                              <pic:cNvPr id="10" name="Picture 10"/>
+                              <pic:cNvPicPr>
+                                <a:picLocks noChangeAspect="1"/>
+                              </pic:cNvPicPr>
+                            </pic:nvPicPr>
+                            <pic:blipFill rotWithShape="1">
+                              <a:blip r:embed="rId17">
+                                <a:extLst>
+                                  <a:ext uri="{28A0092B-C50C-407E-A947-70E740481C1C}">
+                                    <a14:useLocalDpi xmlns:a14="http://schemas.microsoft.com/office/drawing/2010/main" val="0"/>
+                                  </a:ext>
+                                </a:extLst>
+                              </a:blip>
+                              <a:srcRect r="14357"/>
+                              <a:stretch/>
+                            </pic:blipFill>
+                            <pic:spPr bwMode="auto">
+                              <a:xfrm>
+                                <a:off x="3200400" y="0"/>
+                                <a:ext cx="3045460" cy="2660650"/>
+                              </a:xfrm>
+                              <a:prstGeom prst="rect">
+                                <a:avLst/>
+                              </a:prstGeom>
+                              <a:ln>
+                                <a:noFill/>
+                              </a:ln>
+                              <a:extLst>
+                                <a:ext uri="{53640926-AAD7-44d8-BBD7-CCE9431645EC}">
+                                  <a14:shadowObscured xmlns:a14="http://schemas.microsoft.com/office/drawing/2010/main"/>
+                                </a:ext>
+                              </a:extLst>
+                            </pic:spPr>
+                          </pic:pic>
+                        </wpg:grpSp>
+                        <pic:pic xmlns:pic="http://schemas.openxmlformats.org/drawingml/2006/picture">
+                          <pic:nvPicPr>
+                            <pic:cNvPr id="11" name="Picture 11"/>
+                            <pic:cNvPicPr>
+                              <a:picLocks noChangeAspect="1"/>
+                            </pic:cNvPicPr>
+                          </pic:nvPicPr>
+                          <pic:blipFill rotWithShape="1">
+                            <a:blip r:embed="rId18">
+                              <a:extLst>
+                                <a:ext uri="{28A0092B-C50C-407E-A947-70E740481C1C}">
+                                  <a14:useLocalDpi xmlns:a14="http://schemas.microsoft.com/office/drawing/2010/main" val="0"/>
+                                </a:ext>
+                              </a:extLst>
+                            </a:blip>
+                            <a:srcRect r="13714"/>
+                            <a:stretch/>
+                          </pic:blipFill>
+                          <pic:spPr bwMode="auto">
+                            <a:xfrm>
+                              <a:off x="0" y="2628900"/>
+                              <a:ext cx="3068320" cy="2660650"/>
+                            </a:xfrm>
+                            <a:prstGeom prst="rect">
+                              <a:avLst/>
+                            </a:prstGeom>
+                            <a:ln>
+                              <a:noFill/>
+                            </a:ln>
+                            <a:extLst>
+                              <a:ext uri="{53640926-AAD7-44d8-BBD7-CCE9431645EC}">
+                                <a14:shadowObscured xmlns:a14="http://schemas.microsoft.com/office/drawing/2010/main"/>
+                              </a:ext>
+                            </a:extLst>
+                          </pic:spPr>
+                        </pic:pic>
+                        <pic:pic xmlns:pic="http://schemas.openxmlformats.org/drawingml/2006/picture">
+                          <pic:nvPicPr>
+                            <pic:cNvPr id="12" name="Picture 12"/>
+                            <pic:cNvPicPr>
+                              <a:picLocks noChangeAspect="1"/>
+                            </pic:cNvPicPr>
+                          </pic:nvPicPr>
+                          <pic:blipFill rotWithShape="1">
+                            <a:blip r:embed="rId19">
+                              <a:extLst>
+                                <a:ext uri="{28A0092B-C50C-407E-A947-70E740481C1C}">
+                                  <a14:useLocalDpi xmlns:a14="http://schemas.microsoft.com/office/drawing/2010/main" val="0"/>
+                                </a:ext>
+                              </a:extLst>
+                            </a:blip>
+                            <a:srcRect r="14000"/>
+                            <a:stretch/>
+                          </pic:blipFill>
+                          <pic:spPr bwMode="auto">
+                            <a:xfrm>
+                              <a:off x="3200400" y="2628900"/>
+                              <a:ext cx="3058160" cy="2660650"/>
+                            </a:xfrm>
+                            <a:prstGeom prst="rect">
+                              <a:avLst/>
+                            </a:prstGeom>
+                            <a:ln>
+                              <a:noFill/>
+                            </a:ln>
+                            <a:extLst>
+                              <a:ext uri="{53640926-AAD7-44d8-BBD7-CCE9431645EC}">
+                                <a14:shadowObscured xmlns:a14="http://schemas.microsoft.com/office/drawing/2010/main"/>
+                              </a:ext>
+                            </a:extLst>
+                          </pic:spPr>
+                        </pic:pic>
+                      </wpg:grpSp>
+                      <wps:wsp>
+                        <wps:cNvPr id="15" name="Text Box 15"/>
+                        <wps:cNvSpPr txBox="1"/>
+                        <wps:spPr>
+                          <a:xfrm>
+                            <a:off x="0" y="5257800"/>
+                            <a:ext cx="6258560" cy="930275"/>
+                          </a:xfrm>
+                          <a:prstGeom prst="rect">
+                            <a:avLst/>
+                          </a:prstGeom>
+                          <a:solidFill>
+                            <a:prstClr val="white"/>
+                          </a:solidFill>
+                          <a:ln>
+                            <a:noFill/>
+                          </a:ln>
+                          <a:effectLst/>
+                          <a:extLst>
+                            <a:ext uri="{C572A759-6A51-4108-AA02-DFA0A04FC94B}">
+                              <ma14:wrappingTextBoxFlag xmlns:ma14="http://schemas.microsoft.com/office/mac/drawingml/2011/main"/>
+                            </a:ext>
+                          </a:extLst>
+                        </wps:spPr>
+                        <wps:txbx>
+                          <w:txbxContent>
+                            <w:p>
+                              <w:pPr>
+                                <w:pStyle w:val="Caption"/>
+                                <w:rPr>
+                                  <w:rFonts w:ascii="Times" w:hAnsi="Times" w:cs="Times New Roman"/>
+                                  <w:b w:val="0"/>
+                                  <w:noProof/>
+                                  <w:color w:val="auto"/>
+                                  <w:sz w:val="22"/>
+                                  <w:szCs w:val="22"/>
+                                </w:rPr>
+                              </w:pPr>
+                              <w:bookmarkStart w:id="33" w:name="_Ref229431289"/>
+                              <w:bookmarkStart w:id="34" w:name="_Ref229431297"/>
+                              <w:r>
+                                <w:rPr>
+                                  <w:b w:val="0"/>
+                                  <w:color w:val="auto"/>
+                                  <w:sz w:val="22"/>
+                                  <w:szCs w:val="22"/>
+                                </w:rPr>
+                                <w:t>Figure PW-</w:t>
+                              </w:r>
+                              <w:r>
+                                <w:rPr>
+                                  <w:b w:val="0"/>
+                                  <w:color w:val="auto"/>
+                                  <w:sz w:val="22"/>
+                                  <w:szCs w:val="22"/>
+                                </w:rPr>
+                                <w:fldChar w:fldCharType="begin"/>
+                              </w:r>
+                              <w:r>
+                                <w:rPr>
+                                  <w:b w:val="0"/>
+                                  <w:color w:val="auto"/>
+                                  <w:sz w:val="22"/>
+                                  <w:szCs w:val="22"/>
+                                </w:rPr>
+                                <w:instrText xml:space="preserve"> SEQ Figure \* ARABIC </w:instrText>
+                              </w:r>
+                              <w:r>
+                                <w:rPr>
+                                  <w:b w:val="0"/>
+                                  <w:color w:val="auto"/>
+                                  <w:sz w:val="22"/>
+                                  <w:szCs w:val="22"/>
+                                </w:rPr>
+                                <w:fldChar w:fldCharType="separate"/>
+                              </w:r>
+                              <w:r>
+                                <w:rPr>
+                                  <w:b w:val="0"/>
+                                  <w:noProof/>
+                                  <w:color w:val="auto"/>
+                                  <w:sz w:val="22"/>
+                                  <w:szCs w:val="22"/>
+                                </w:rPr>
+                                <w:t>1</w:t>
+                              </w:r>
+                              <w:r>
+                                <w:rPr>
+                                  <w:b w:val="0"/>
+                                  <w:color w:val="auto"/>
+                                  <w:sz w:val="22"/>
+                                  <w:szCs w:val="22"/>
+                                </w:rPr>
+                                <w:fldChar w:fldCharType="end"/>
+                              </w:r>
+                              <w:bookmarkEnd w:id="34"/>
+                              <w:r>
+                                <w:rPr>
+                                  <w:b w:val="0"/>
+                                  <w:color w:val="auto"/>
+                                  <w:sz w:val="22"/>
+                                  <w:szCs w:val="22"/>
+                                </w:rPr>
+                                <w:t xml:space="preserve">: Energy collection during the year for different solar panel orientations. Plotted is the energy collected during an orbit that begins at the time on the horizontal axis.  The orientation with 45˚ and 45˚ yaw collects the largest amount of energy and has the most consistent energy collection. </w:t>
+                              </w:r>
+                              <w:bookmarkEnd w:id="33"/>
+                              <w:r>
+                                <w:rPr>
+                                  <w:b w:val="0"/>
+                                  <w:color w:val="auto"/>
+                                  <w:sz w:val="22"/>
+                                  <w:szCs w:val="22"/>
+                                </w:rPr>
+                                <w:t>The function appears to have some kind of bandwidth because the simulation time step (360 seconds) does not evenly divide into the orbital duration (94.62 minutes).</w:t>
+                              </w:r>
+                            </w:p>
+                          </w:txbxContent>
+                        </wps:txbx>
+                        <wps:bodyPr rot="0" spcFirstLastPara="0" vertOverflow="overflow" horzOverflow="overflow" vert="horz" wrap="square" lIns="0" tIns="0" rIns="0" bIns="0" numCol="1" spcCol="0" rtlCol="0" fromWordArt="0" anchor="t" anchorCtr="0" forceAA="0" compatLnSpc="1">
+                          <a:prstTxWarp prst="textNoShape">
+                            <a:avLst/>
+                          </a:prstTxWarp>
+                          <a:spAutoFit/>
+                        </wps:bodyPr>
+                      </wps:wsp>
+                    </wpg:wgp>
+                  </a:graphicData>
+                </a:graphic>
+              </wp:anchor>
+            </w:drawing>
+          </mc:Choice>
+          <mc:Fallback>
+            <w:pict>
+              <v:group id="Group 16" o:spid="_x0000_s1026" style="position:absolute;left:0;text-align:left;margin-left:-26.95pt;margin-top:124.35pt;width:492.8pt;height:487.25pt;z-index:251663360" coordsize="6258560,6188075" o:gfxdata="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">
+                <v:group id="Group 14" o:spid="_x0000_s1027" style="position:absolute;width:6258560;height:5289550" coordsize="6258560,5289550" o:gfxdata="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">
+                  <v:group id="Group 13" o:spid="_x0000_s1028" style="position:absolute;width:6245860;height:2660650" coordsize="6245860,2660650" o:gfxdata="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">
+                    <v:shapetype id="_x0000_t75" coordsize="21600,21600" o:spt="75" o:preferrelative="t" path="m@4@5l@4@11@9@11@9@5xe" filled="f" stroked="f">
+                      <v:stroke joinstyle="miter"/>
+                      <v:formulas>
+                        <v:f eqn="if lineDrawn pixelLineWidth 0"/>
+                        <v:f eqn="sum @0 1 0"/>
+                        <v:f eqn="sum 0 0 @1"/>
+                        <v:f eqn="prod @2 1 2"/>
+                        <v:f eqn="prod @3 21600 pixelWidth"/>
+                        <v:f eqn="prod @3 21600 pixelHeight"/>
+                        <v:f eqn="sum @0 0 1"/>
+                        <v:f eqn="prod @6 1 2"/>
+                        <v:f eqn="prod @7 21600 pixelWidth"/>
+                        <v:f eqn="sum @8 21600 0"/>
+                        <v:f eqn="prod @7 21600 pixelHeight"/>
+                        <v:f eqn="sum @10 21600 0"/>
+                      </v:formulas>
+                      <v:path o:extrusionok="f" gradientshapeok="t" o:connecttype="rect"/>
+                      <o:lock v:ext="edit" aspectratio="t"/>
+                    </v:shapetype>
+                    <v:shape id="Picture 8" o:spid="_x0000_s1029" type="#_x0000_t75" style="position:absolute;width:3091180;height:2660650;visibility:visible;mso-wrap-style:square" o:gfxdata="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">
+                      <v:imagedata r:id="rId20" o:title="" cropright="8566f"/>
+                      <v:path arrowok="t"/>
+                    </v:shape>
+                    <v:shape id="Picture 10" o:spid="_x0000_s1030" type="#_x0000_t75" style="position:absolute;left:3200400;width:3045460;height:2660650;visibility:visible;mso-wrap-style:square" o:gfxdata="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">
+                      <v:imagedata r:id="rId21" o:title="" cropright="9409f"/>
+                      <v:path arrowok="t"/>
+                    </v:shape>
+                  </v:group>
+                  <v:shape id="Picture 11" o:spid="_x0000_s1031" type="#_x0000_t75" style="position:absolute;top:2628900;width:3068320;height:2660650;visibility:visible;mso-wrap-style:square" o:gfxdata="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">
+                    <v:imagedata r:id="rId22" o:title="" cropright="8988f"/>
+                    <v:path arrowok="t"/>
+                  </v:shape>
+                  <v:shape id="Picture 12" o:spid="_x0000_s1032" type="#_x0000_t75" style="position:absolute;left:3200400;top:2628900;width:3058160;height:2660650;visibility:visible;mso-wrap-style:square" o:gfxdata="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">
+                    <v:imagedata r:id="rId23" o:title="" cropright="9175f"/>
+                    <v:path arrowok="t"/>
+                  </v:shape>
+                </v:group>
+                <v:shapetype id="_x0000_t202" coordsize="21600,21600" o:spt="202" path="m0,0l0,21600,21600,21600,21600,0xe">
+                  <v:stroke joinstyle="miter"/>
+                  <v:path gradientshapeok="t" o:connecttype="rect"/>
+                </v:shapetype>
+                <v:shape id="Text Box 15" o:spid="_x0000_s1033" type="#_x0000_t202" style="position:absolute;top:5257800;width:6258560;height:930275;visibility:visible;mso-wrap-style:square;v-text-anchor:top" o:gfxdata="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" stroked="f">
+                  <v:textbox style="mso-fit-shape-to-text:t" inset="0,0,0,0">
+                    <w:txbxContent>
+                      <w:p>
+                        <w:pPr>
+                          <w:pStyle w:val="Caption"/>
+                          <w:rPr>
+                            <w:rFonts w:ascii="Times" w:hAnsi="Times" w:cs="Times New Roman"/>
+                            <w:b w:val="0"/>
+                            <w:noProof/>
+                            <w:color w:val="auto"/>
+                            <w:sz w:val="22"/>
+                            <w:szCs w:val="22"/>
+                          </w:rPr>
+                        </w:pPr>
+                        <w:bookmarkStart w:id="35" w:name="_Ref229431289"/>
+                        <w:bookmarkStart w:id="36" w:name="_Ref229431297"/>
+                        <w:r>
+                          <w:rPr>
+                            <w:b w:val="0"/>
+                            <w:color w:val="auto"/>
+                            <w:sz w:val="22"/>
+                            <w:szCs w:val="22"/>
+                          </w:rPr>
+                          <w:t>Figure PW-</w:t>
+                        </w:r>
+                        <w:r>
+                          <w:rPr>
+                            <w:b w:val="0"/>
+                            <w:color w:val="auto"/>
+                            <w:sz w:val="22"/>
+                            <w:szCs w:val="22"/>
+                          </w:rPr>
+                          <w:fldChar w:fldCharType="begin"/>
+                        </w:r>
+                        <w:r>
+                          <w:rPr>
+                            <w:b w:val="0"/>
+                            <w:color w:val="auto"/>
+                            <w:sz w:val="22"/>
+                            <w:szCs w:val="22"/>
+                          </w:rPr>
+                          <w:instrText xml:space="preserve"> SEQ Figure \* ARABIC </w:instrText>
+                        </w:r>
+                        <w:r>
+                          <w:rPr>
+                            <w:b w:val="0"/>
+                            <w:color w:val="auto"/>
+                            <w:sz w:val="22"/>
+                            <w:szCs w:val="22"/>
+                          </w:rPr>
+                          <w:fldChar w:fldCharType="separate"/>
+                        </w:r>
+                        <w:r>
+                          <w:rPr>
+                            <w:b w:val="0"/>
+                            <w:noProof/>
+                            <w:color w:val="auto"/>
+                            <w:sz w:val="22"/>
+                            <w:szCs w:val="22"/>
+                          </w:rPr>
+                          <w:t>1</w:t>
+                        </w:r>
+                        <w:r>
+                          <w:rPr>
+                            <w:b w:val="0"/>
+                            <w:color w:val="auto"/>
+                            <w:sz w:val="22"/>
+                            <w:szCs w:val="22"/>
+                          </w:rPr>
+                          <w:fldChar w:fldCharType="end"/>
+                        </w:r>
+                        <w:bookmarkEnd w:id="36"/>
+                        <w:r>
+                          <w:rPr>
+                            <w:b w:val="0"/>
+                            <w:color w:val="auto"/>
+                            <w:sz w:val="22"/>
+                            <w:szCs w:val="22"/>
+                          </w:rPr>
+                          <w:t xml:space="preserve">: Energy collection during the year for different solar panel orientations. Plotted is the energy collected during an orbit that begins at the time on the horizontal axis.  The orientation with 45˚ and 45˚ yaw collects the largest amount of energy and has the most consistent energy collection. </w:t>
+                        </w:r>
+                        <w:bookmarkEnd w:id="35"/>
+                        <w:r>
+                          <w:rPr>
+                            <w:b w:val="0"/>
+                            <w:color w:val="auto"/>
+                            <w:sz w:val="22"/>
+                            <w:szCs w:val="22"/>
+                          </w:rPr>
+                          <w:t>The function appears to have some kind of bandwidth because the simulation time step (360 seconds) does not evenly divide into the orbital duration (94.62 minutes).</w:t>
+                        </w:r>
+                      </w:p>
+                    </w:txbxContent>
+                  </v:textbox>
+                </v:shape>
+                <w10:wrap type="square"/>
+              </v:group>
+            </w:pict>
+          </mc:Fallback>
+        </mc:AlternateContent>
+      </w:r>
+      <w:r>
+        <w:rPr>
+          <w:rFonts w:ascii="Times" w:hAnsi="Times" w:cs="Times New Roman"/>
+          <w:color w:val="000000"/>
+        </w:rPr>
+        <w:t xml:space="preserve">The large energy requirements meant that body-mounted solar panels would not be large enough </w:t>
+      </w:r>
+      <w:ins w:id="37" w:author="Mia" w:date="2013-05-06T00:20:00Z">
+        <w:r>
+          <w:rPr>
+            <w:rFonts w:ascii="Times" w:hAnsi="Times" w:cs="Times New Roman"/>
+            <w:color w:val="000000"/>
+          </w:rPr>
+          <w:t xml:space="preserve">to </w:t>
+        </w:r>
+      </w:ins>
+      <w:r>
+        <w:rPr>
+          <w:rFonts w:ascii="Times" w:hAnsi="Times" w:cs="Times New Roman"/>
+          <w:color w:val="000000"/>
+        </w:rPr>
+        <w:t xml:space="preserve">power the satellite. For this reason, deployable solar panels were explored. An extensive analysis was performed to see if the solar panels needed to track the sun. Fixed solar arrays are advantageous in that they simplify the design, which reduces the cost of development.  The deployment mechanism for the solar arrays only has to work once and does not have to be monitored or controlled after deployment. A folding mechanism (as described by structures) can be used to avoid </w:t>
+      </w:r>
+      <w:r>
+        <w:rPr>
+          <w:rFonts w:ascii="Times" w:hAnsi="Times" w:cs="Times New Roman"/>
+          <w:color w:val="000000"/>
+        </w:rPr>
+        <w:t>gimbaled</w:t>
+      </w:r>
+      <w:r>
+        <w:rPr>
+          <w:rFonts w:ascii="Times" w:hAnsi="Times" w:cs="Times New Roman"/>
+          <w:color w:val="000000"/>
+        </w:rPr>
+        <w:t xml:space="preserve"> arrays and simplify the structure.  Additionally, because the satellite will often be rotated 180 degrees about its x-axis, depending on whether it is in data capture mode </w:t>
+      </w:r>
+      <w:ins w:id="38" w:author="Mia" w:date="2013-05-06T00:23:00Z">
+        <w:r>
+          <w:rPr>
+            <w:rFonts w:ascii="Times" w:hAnsi="Times" w:cs="Times New Roman"/>
+            <w:color w:val="000000"/>
+          </w:rPr>
+          <w:t>or</w:t>
+        </w:r>
+        <w:r>
+          <w:rPr>
+            <w:rFonts w:ascii="Times" w:hAnsi="Times" w:cs="Times New Roman"/>
+            <w:color w:val="000000"/>
+          </w:rPr>
+          <w:t xml:space="preserve"> </w:t>
+        </w:r>
+      </w:ins>
+      <w:r>
+        <w:rPr>
+          <w:rFonts w:ascii="Times" w:hAnsi="Times" w:cs="Times New Roman"/>
+          <w:color w:val="000000"/>
+        </w:rPr>
+        <w:t>downlink mode, it is necessary to have double sided solar panels. Adding a second side of solar cells adds only 0.8 kg/m^2 of density, compared to the single-sided panel density of 3.2 kg/m^2. Most of the mass of solar arrays is the structure supporting the cells, not the cells themselves.</w:t>
       </w:r>
     </w:p>
     <w:p>
@@ -2417,7 +3489,188 @@
           <w:rFonts w:ascii="Times" w:hAnsi="Times" w:cs="Times New Roman"/>
           <w:color w:val="000000"/>
         </w:rPr>
-        <w:t>In order to determine the optimum placement of the solar panels, Satellite Toolkit (STK) was used to analyze power collection during a polar orbit. The polar orbit causes variation in optimum solar collection position from the +y or -y side of the spacecraft in some months to the -z face in other months. These consideration suggested that the solar array configuration that keep average energy collection per orbit as constant as possible throughout the year while making average energy collection per orbit as large as possible would be arrays at a pitch of 45 degrees and yaw of 45 degrees relative to the local satellite coordinate system. This logic was confirmed by STK solar collection analysis.  Power collection over the course of a year was simulated with the solar arrays at different configurations.  Results are shown in Figure x below. In some portions of the year with low power collection due to incidence angle of the sun’s rays on the solar panels, the satellite can be rotated 180 degrees about the z-axis to better align the solar panels.  </w:t>
+        <w:t xml:space="preserve">In order to determine the optimum placement of the solar panels, </w:t>
+      </w:r>
+      <w:r>
+        <w:rPr>
+          <w:rFonts w:ascii="Times" w:hAnsi="Times" w:cs="Times New Roman"/>
+          <w:color w:val="000000"/>
+        </w:rPr>
+        <w:t>Systems</w:t>
+      </w:r>
+      <w:r>
+        <w:rPr>
+          <w:rFonts w:ascii="Times" w:hAnsi="Times" w:cs="Times New Roman"/>
+          <w:color w:val="000000"/>
+        </w:rPr>
+        <w:t xml:space="preserve"> Toolkit (STK) </w:t>
+      </w:r>
+      <w:r>
+        <w:rPr>
+          <w:rFonts w:ascii="Times" w:hAnsi="Times" w:cs="Times New Roman"/>
+          <w:color w:val="000000"/>
+        </w:rPr>
+        <w:lastRenderedPageBreak/>
+        <w:t>was used to analyze power collection during a polar orbit. The polar orbit causes variation in optimum solar collection position from the +y or -y side of the spacecraft in some months to the -z face in other months. These consideration</w:t>
+      </w:r>
+      <w:ins w:id="39" w:author="Mia" w:date="2013-05-06T00:25:00Z">
+        <w:r>
+          <w:rPr>
+            <w:rFonts w:ascii="Times" w:hAnsi="Times" w:cs="Times New Roman"/>
+            <w:color w:val="000000"/>
+          </w:rPr>
+          <w:t>s</w:t>
+        </w:r>
+      </w:ins>
+      <w:r>
+        <w:rPr>
+          <w:rFonts w:ascii="Times" w:hAnsi="Times" w:cs="Times New Roman"/>
+          <w:color w:val="000000"/>
+        </w:rPr>
+        <w:t xml:space="preserve"> suggested that the solar array configuration that </w:t>
+      </w:r>
+      <w:ins w:id="40" w:author="Mia" w:date="2013-05-06T00:25:00Z">
+        <w:r>
+          <w:rPr>
+            <w:rFonts w:ascii="Times" w:hAnsi="Times" w:cs="Times New Roman"/>
+            <w:color w:val="000000"/>
+          </w:rPr>
+          <w:t xml:space="preserve">would </w:t>
+        </w:r>
+      </w:ins>
+      <w:r>
+        <w:rPr>
+          <w:rFonts w:ascii="Times" w:hAnsi="Times" w:cs="Times New Roman"/>
+          <w:color w:val="000000"/>
+        </w:rPr>
+        <w:t>keep average energy collection per orbit as constant as possible throughout the year while making average energy collection per orbit as large as possible would be arrays at a pitch of 45 degrees and yaw of 45 degrees relative to the local satellite coordinate system. This logic was confirmed by STK solar collection analysis.  Power collection over the course of a year was simulated with the solar arrays at different configurations.  </w:t>
+      </w:r>
+      <w:r>
+        <w:rPr>
+          <w:rFonts w:ascii="Times" w:hAnsi="Times" w:cs="Times New Roman"/>
+          <w:color w:val="000000"/>
+        </w:rPr>
+        <w:fldChar w:fldCharType="begin"/>
+      </w:r>
+      <w:r>
+        <w:rPr>
+          <w:rFonts w:ascii="Times" w:hAnsi="Times" w:cs="Times New Roman"/>
+          <w:color w:val="000000"/>
+        </w:rPr>
+        <w:instrText xml:space="preserve"> REF _Ref229431297 \h </w:instrText>
+      </w:r>
+      <w:r>
+        <w:rPr>
+          <w:rFonts w:ascii="Times" w:hAnsi="Times" w:cs="Times New Roman"/>
+          <w:color w:val="000000"/>
+        </w:rPr>
+      </w:r>
+      <w:r>
+        <w:rPr>
+          <w:rFonts w:ascii="Times" w:hAnsi="Times" w:cs="Times New Roman"/>
+          <w:color w:val="000000"/>
+        </w:rPr>
+        <w:fldChar w:fldCharType="separate"/>
+      </w:r>
+      <w:r>
+        <w:t>Figure PW-</w:t>
+      </w:r>
+      <w:r>
+        <w:rPr>
+          <w:noProof/>
+        </w:rPr>
+        <w:t>1</w:t>
+      </w:r>
+      <w:r>
+        <w:rPr>
+          <w:rFonts w:ascii="Times" w:hAnsi="Times" w:cs="Times New Roman"/>
+          <w:color w:val="000000"/>
+        </w:rPr>
+        <w:fldChar w:fldCharType="end"/>
+      </w:r>
+      <w:r>
+        <w:rPr>
+          <w:rFonts w:ascii="Times" w:hAnsi="Times" w:cs="Times New Roman"/>
+          <w:color w:val="000000"/>
+        </w:rPr>
+        <w:t xml:space="preserve"> and </w:t>
+      </w:r>
+      <w:r>
+        <w:rPr>
+          <w:rFonts w:ascii="Times" w:hAnsi="Times" w:cs="Times New Roman"/>
+          <w:color w:val="000000"/>
+        </w:rPr>
+        <w:fldChar w:fldCharType="begin"/>
+      </w:r>
+      <w:r>
+        <w:rPr>
+          <w:rFonts w:ascii="Times" w:hAnsi="Times" w:cs="Times New Roman"/>
+          <w:color w:val="000000"/>
+        </w:rPr>
+        <w:instrText xml:space="preserve"> REF _Ref229432547 \h </w:instrText>
+      </w:r>
+      <w:r>
+        <w:rPr>
+          <w:rFonts w:ascii="Times" w:hAnsi="Times" w:cs="Times New Roman"/>
+          <w:color w:val="000000"/>
+        </w:rPr>
+      </w:r>
+      <w:r>
+        <w:rPr>
+          <w:rFonts w:ascii="Times" w:hAnsi="Times" w:cs="Times New Roman"/>
+          <w:color w:val="000000"/>
+        </w:rPr>
+        <w:fldChar w:fldCharType="separate"/>
+      </w:r>
+      <w:r>
+        <w:rPr>
+          <w:rFonts w:ascii="Times" w:hAnsi="Times"/>
+        </w:rPr>
+        <w:t>Table PW-</w:t>
+      </w:r>
+      <w:r>
+        <w:rPr>
+          <w:rFonts w:ascii="Times" w:hAnsi="Times"/>
+          <w:noProof/>
+        </w:rPr>
+        <w:t>1</w:t>
+      </w:r>
+      <w:r>
+        <w:rPr>
+          <w:rFonts w:ascii="Times" w:hAnsi="Times" w:cs="Times New Roman"/>
+          <w:color w:val="000000"/>
+        </w:rPr>
+        <w:fldChar w:fldCharType="end"/>
+      </w:r>
+      <w:r>
+        <w:rPr>
+          <w:rFonts w:ascii="Times" w:hAnsi="Times" w:cs="Times New Roman"/>
+          <w:color w:val="000000"/>
+        </w:rPr>
+        <w:t xml:space="preserve"> show the results of this analysis. </w:t>
+      </w:r>
+      <w:r>
+        <w:rPr>
+          <w:rFonts w:ascii="Times" w:hAnsi="Times" w:cs="Times New Roman"/>
+          <w:color w:val="000000"/>
+        </w:rPr>
+        <w:t xml:space="preserve">In some portions of the year with low power collection due to </w:t>
+      </w:r>
+      <w:ins w:id="41" w:author="Mia" w:date="2013-05-06T00:27:00Z">
+        <w:r>
+          <w:rPr>
+            <w:rFonts w:ascii="Times" w:hAnsi="Times" w:cs="Times New Roman"/>
+            <w:color w:val="000000"/>
+          </w:rPr>
+          <w:t xml:space="preserve">the </w:t>
+        </w:r>
+      </w:ins>
+      <w:r>
+        <w:rPr>
+          <w:rFonts w:ascii="Times" w:hAnsi="Times" w:cs="Times New Roman"/>
+          <w:color w:val="000000"/>
+        </w:rPr>
+        <w:t>incidence angle of the sun’s rays on the solar panels, the satellite can be rotated 180 degrees about the z-axis to better align the solar panels.  </w:t>
       </w:r>
     </w:p>
     <w:p>
@@ -2427,119 +3680,1353 @@
         <w:rPr>
           <w:rFonts w:ascii="Times" w:hAnsi="Times" w:cs="Times New Roman"/>
           <w:color w:val="000000"/>
-        </w:rPr>
-      </w:pPr>
-      <w:r>
-        <w:rPr>
-          <w:rFonts w:ascii="Times" w:hAnsi="Times" w:cs="Times New Roman"/>
-          <w:color w:val="000000"/>
-        </w:rPr>
-        <w:t xml:space="preserve">After the optimum configuration was determined, the solar arrays were sized to accommodate the worst case power consumption mode with the least energy collection per orbit. The analysis determined that the solar array area is required to be XXX. This implies a solar array mass of XXX.  This mass and size was deemed unacceptably large by structures and ADCS, as to overcome the drag induced by solar arrays of this size would have required more powerful reaction wheels and a reinforced structure.  It was determined a smaller solar array area of XXX was preferable, although this would limit what operations are possible in the worst case scenario. Through this analysis, it was also determined that batteries must have the capability to provide XXX W-hr of power, which results in a battery mass of XXX kg. </w:t>
-      </w:r>
-    </w:p>
-    <w:p>
-      <w:pPr>
-        <w:spacing w:line="276" w:lineRule="auto"/>
-        <w:ind w:firstLine="720"/>
-        <w:rPr>
-          <w:rFonts w:ascii="Times" w:hAnsi="Times" w:cs="Times New Roman"/>
-          <w:color w:val="000000"/>
-        </w:rPr>
-      </w:pPr>
-      <w:r>
-        <w:rPr>
-          <w:rFonts w:ascii="Times" w:hAnsi="Times" w:cs="Times New Roman"/>
-          <w:color w:val="000000"/>
-        </w:rPr>
-        <w:t>Initial STK-based array sizing considered the worst case scenario.  The worst case power usage orbit includes two downlinking ground station passes and as much data capture as can be handled by the avionics system. The worst case orbit for power collection orbit was determined using STK analysis. Orbital energy collection was calculated for every orbit throughout a year, for the satellite travelling in its nominal orientation and for the satellite travelling while rotated 180 degrees about the z-axis from the nominal orientation.  The orbital energy at each timestep was calculated by taking the maximum of these two orbital energies at that timestep, since the satellite can be rotated by 180 degrees about the z-axis to increase power collection.  Orbital energy collection is shown in Figure &lt;orbital-energy-collection&gt;. From this new expression for orbital energy throughout the year, the minimum energy orbit was found.</w:t>
-      </w:r>
-    </w:p>
-    <w:p>
-      <w:pPr>
-        <w:spacing w:line="276" w:lineRule="auto"/>
-        <w:ind w:firstLine="720"/>
-        <w:rPr>
-          <w:rFonts w:ascii="Times" w:hAnsi="Times" w:cs="Times New Roman"/>
-          <w:color w:val="000000"/>
-        </w:rPr>
-      </w:pPr>
-      <w:r>
-        <w:rPr>
-          <w:rFonts w:ascii="Times" w:hAnsi="Times" w:cs="Times New Roman"/>
-          <w:color w:val="000000"/>
-        </w:rPr>
-        <w:t>Power collection and power usage over an orbit were overlayed, as can be seen in Figure &lt;b&gt;.  Power usage was increased to account for the power distribution efficiency from the solar panels to the subsystem loads and from the batteries to the subsystem loads.  While power usage is less than power collection, the power usage is divided by X_sa = 0.8, increasing the usage to account for the pathway efficiency from the solar panels.  While power usage is greater than power collection, the power usage is divided by X_b  = 0.6, increasing the usage to account for the pathway efficiency from the batteries.  This process was performed iteratively to account for regions changing between the battery power usage and solar panel power usage. To account for lifetime degradation, the solar array area quoted is increased from the solar array area used to calculate collection in STK.  It is increased by dividing the area used in STK by L_d, the lifetime degradation.  Lifetime degradation is calculated by using Equation &lt;lifetime-degradation&gt;.  Energy surplus for an orbit was calculated by subtracting power usage from power collected, and integrating over the course of the orbit.  Solar array area was chosen by simulating power collection for different areas until the energy surplus was near 0. Battery size was chosen by determining in the near 0 energy surplus case the largest amount of charge that would be needed to be stored in the batteries.  In order to ensure that depth of discharge would never be greater than 70%, this size was increased by dividing by 0.7.</w:t>
-      </w:r>
-    </w:p>
-    <w:p>
-      <w:pPr>
-        <w:spacing w:line="276" w:lineRule="auto"/>
-        <w:ind w:firstLine="720"/>
-        <w:rPr>
-          <w:rFonts w:ascii="Times" w:hAnsi="Times" w:cs="Times New Roman"/>
-          <w:color w:val="000000"/>
-        </w:rPr>
-      </w:pPr>
-      <w:r>
-        <w:rPr>
-          <w:rFonts w:ascii="Times" w:hAnsi="Times" w:cs="Times New Roman"/>
-          <w:color w:val="000000"/>
-        </w:rPr>
-        <w:t>The array size required for this worst case scenario is near 4 m^2.  This is unacceptably large for structures and ADCS.  It was decided that it would be more beneficial to place a limitation on ConOps for certain orbits, while restricting solar array size to 2.25 m^2.  Analysis was then performed to determine how much data capture could be performed for worst case solar energy collection and the nominal case solar energy collection.  </w:t>
-      </w:r>
-    </w:p>
-    <w:p>
-      <w:pPr>
-        <w:spacing w:line="276" w:lineRule="auto"/>
-        <w:ind w:firstLine="720"/>
-        <w:rPr>
-          <w:rFonts w:ascii="Times" w:hAnsi="Times" w:cs="Times New Roman"/>
-          <w:color w:val="000000"/>
-        </w:rPr>
-      </w:pPr>
-      <w:r>
-        <w:rPr>
-          <w:rFonts w:ascii="Times" w:hAnsi="Times" w:cs="Times New Roman"/>
-          <w:color w:val="000000"/>
-        </w:rPr>
-        <w:t>Figure &lt;nominal-case&gt; shows the energy collection and usage for a nominal orbit.  This analysis shows that with 2.25 m^2 solar arrays the satellite can support about 50 minutes of data capture per orbit.  Though this is less than the maximum possible 70 minutes of data capture per orbit, it was determined that 50 minutes per orbit would be more than satisfactory to meet mission objectives.  Figure &lt;worst-case&gt; shows the energy collection and usage for a worst case orbit.  This shows that the worst case orbit supports approximately 35 minutes of data capture.  This worst case will only be encountered during at most 2 months out of the year.  Because these modest limitations did not compromise the mission objectives, it was decided to limit the solar arrays to 2.25 m^2.</w:t>
-      </w:r>
-      <w:bookmarkStart w:id="21" w:name="_GoBack"/>
-      <w:bookmarkEnd w:id="21"/>
-    </w:p>
-    <w:p>
-      <w:pPr>
-        <w:pStyle w:val="Heading2"/>
-        <w:rPr>
-          <w:rFonts w:ascii="Times" w:hAnsi="Times"/>
-          <w:color w:val="auto"/>
-          <w:sz w:val="24"/>
-        </w:rPr>
-      </w:pPr>
-      <w:bookmarkStart w:id="22" w:name="_Toc229296153"/>
-      <w:r>
-        <w:rPr>
-          <w:rFonts w:ascii="Times" w:eastAsia="Times New Roman" w:hAnsi="Times" w:cs="Times New Roman"/>
-          <w:color w:val="auto"/>
-        </w:rPr>
-        <w:t xml:space="preserve">Risks </w:t>
-      </w:r>
-      <w:bookmarkEnd w:id="22"/>
-    </w:p>
-    <w:p>
-      <w:pPr>
-        <w:pStyle w:val="Normal1"/>
-        <w:rPr>
-          <w:rFonts w:ascii="Times" w:hAnsi="Times"/>
-          <w:color w:val="auto"/>
-          <w:sz w:val="24"/>
         </w:rPr>
       </w:pPr>
     </w:p>
     <w:tbl>
       <w:tblPr>
         <w:tblStyle w:val="TableGrid"/>
-        <w:tblW w:w="0" w:type="auto"/>
+        <w:tblW w:w="10008" w:type="dxa"/>
+        <w:tblLook w:val="04A0" w:firstRow="1" w:lastRow="0" w:firstColumn="1" w:lastColumn="0" w:noHBand="0" w:noVBand="1"/>
+      </w:tblPr>
+      <w:tblGrid>
+        <w:gridCol w:w="750"/>
+        <w:gridCol w:w="708"/>
+        <w:gridCol w:w="3420"/>
+        <w:gridCol w:w="5130"/>
+      </w:tblGrid>
+      <w:tr>
+        <w:tc>
+          <w:tcPr>
+            <w:tcW w:w="750" w:type="dxa"/>
+          </w:tcPr>
+          <w:p>
+            <w:pPr>
+              <w:spacing w:line="276" w:lineRule="auto"/>
+              <w:jc w:val="center"/>
+              <w:rPr>
+                <w:rFonts w:ascii="Times" w:hAnsi="Times" w:cs="Times New Roman"/>
+                <w:b/>
+                <w:color w:val="000000"/>
+              </w:rPr>
+            </w:pPr>
+            <w:r>
+              <w:rPr>
+                <w:rFonts w:ascii="Times" w:hAnsi="Times" w:cs="Times New Roman"/>
+                <w:b/>
+                <w:color w:val="000000"/>
+              </w:rPr>
+              <w:t>Pitch</w:t>
+            </w:r>
+          </w:p>
+        </w:tc>
+        <w:tc>
+          <w:tcPr>
+            <w:tcW w:w="708" w:type="dxa"/>
+          </w:tcPr>
+          <w:p>
+            <w:pPr>
+              <w:spacing w:line="276" w:lineRule="auto"/>
+              <w:jc w:val="center"/>
+              <w:rPr>
+                <w:rFonts w:ascii="Times" w:hAnsi="Times" w:cs="Times New Roman"/>
+                <w:b/>
+                <w:color w:val="000000"/>
+              </w:rPr>
+            </w:pPr>
+            <w:r>
+              <w:rPr>
+                <w:rFonts w:ascii="Times" w:hAnsi="Times" w:cs="Times New Roman"/>
+                <w:b/>
+                <w:color w:val="000000"/>
+              </w:rPr>
+              <w:t>Yaw</w:t>
+            </w:r>
+          </w:p>
+        </w:tc>
+        <w:tc>
+          <w:tcPr>
+            <w:tcW w:w="3420" w:type="dxa"/>
+          </w:tcPr>
+          <w:p>
+            <w:pPr>
+              <w:spacing w:line="276" w:lineRule="auto"/>
+              <w:jc w:val="center"/>
+              <w:rPr>
+                <w:rFonts w:ascii="Times" w:hAnsi="Times" w:cs="Times New Roman"/>
+                <w:b/>
+                <w:color w:val="000000"/>
+              </w:rPr>
+            </w:pPr>
+            <w:r>
+              <w:rPr>
+                <w:rFonts w:ascii="Times" w:hAnsi="Times" w:cs="Times New Roman"/>
+                <w:b/>
+                <w:color w:val="000000"/>
+              </w:rPr>
+              <w:t>Mean energy collected</w:t>
+            </w:r>
+            <w:r>
+              <w:rPr>
+                <w:rFonts w:ascii="Times" w:hAnsi="Times" w:cs="Times New Roman"/>
+                <w:b/>
+                <w:color w:val="000000"/>
+              </w:rPr>
+              <w:t xml:space="preserve"> [W-</w:t>
+            </w:r>
+            <w:proofErr w:type="spellStart"/>
+            <w:r>
+              <w:rPr>
+                <w:rFonts w:ascii="Times" w:hAnsi="Times" w:cs="Times New Roman"/>
+                <w:b/>
+                <w:color w:val="000000"/>
+              </w:rPr>
+              <w:t>hr</w:t>
+            </w:r>
+            <w:proofErr w:type="spellEnd"/>
+            <w:r>
+              <w:rPr>
+                <w:rFonts w:ascii="Times" w:hAnsi="Times" w:cs="Times New Roman"/>
+                <w:b/>
+                <w:color w:val="000000"/>
+              </w:rPr>
+              <w:t>]</w:t>
+            </w:r>
+          </w:p>
+        </w:tc>
+        <w:tc>
+          <w:tcPr>
+            <w:tcW w:w="5130" w:type="dxa"/>
+          </w:tcPr>
+          <w:p>
+            <w:pPr>
+              <w:spacing w:line="276" w:lineRule="auto"/>
+              <w:jc w:val="center"/>
+              <w:rPr>
+                <w:rFonts w:ascii="Times" w:hAnsi="Times" w:cs="Times New Roman"/>
+                <w:b/>
+                <w:color w:val="000000"/>
+              </w:rPr>
+            </w:pPr>
+            <w:r>
+              <w:rPr>
+                <w:rFonts w:ascii="Times" w:hAnsi="Times" w:cs="Times New Roman"/>
+                <w:b/>
+                <w:color w:val="000000"/>
+              </w:rPr>
+              <w:t>Standard deviation</w:t>
+            </w:r>
+            <w:r>
+              <w:rPr>
+                <w:rFonts w:ascii="Times" w:hAnsi="Times" w:cs="Times New Roman"/>
+                <w:b/>
+                <w:color w:val="000000"/>
+              </w:rPr>
+              <w:t xml:space="preserve"> of energy collected</w:t>
+            </w:r>
+            <w:r>
+              <w:rPr>
+                <w:rFonts w:ascii="Times" w:hAnsi="Times" w:cs="Times New Roman"/>
+                <w:b/>
+                <w:color w:val="000000"/>
+              </w:rPr>
+              <w:t xml:space="preserve"> [W-</w:t>
+            </w:r>
+            <w:proofErr w:type="spellStart"/>
+            <w:r>
+              <w:rPr>
+                <w:rFonts w:ascii="Times" w:hAnsi="Times" w:cs="Times New Roman"/>
+                <w:b/>
+                <w:color w:val="000000"/>
+              </w:rPr>
+              <w:t>h</w:t>
+            </w:r>
+            <w:r>
+              <w:rPr>
+                <w:rFonts w:ascii="Times" w:hAnsi="Times" w:cs="Times New Roman"/>
+                <w:b/>
+              </w:rPr>
+              <w:t>r</w:t>
+            </w:r>
+            <w:proofErr w:type="spellEnd"/>
+            <w:r>
+              <w:rPr>
+                <w:rFonts w:ascii="Times" w:hAnsi="Times" w:cs="Times New Roman"/>
+                <w:b/>
+              </w:rPr>
+              <w:t>]</w:t>
+            </w:r>
+          </w:p>
+        </w:tc>
+      </w:tr>
+      <w:tr>
+        <w:tc>
+          <w:tcPr>
+            <w:tcW w:w="750" w:type="dxa"/>
+          </w:tcPr>
+          <w:p>
+            <w:pPr>
+              <w:spacing w:line="276" w:lineRule="auto"/>
+              <w:jc w:val="center"/>
+              <w:rPr>
+                <w:rFonts w:ascii="Times" w:hAnsi="Times" w:cs="Times New Roman"/>
+                <w:color w:val="000000"/>
+              </w:rPr>
+            </w:pPr>
+            <w:r>
+              <w:rPr>
+                <w:rFonts w:ascii="Times" w:hAnsi="Times" w:cs="Times New Roman"/>
+                <w:color w:val="000000"/>
+              </w:rPr>
+              <w:t>0˚</w:t>
+            </w:r>
+          </w:p>
+        </w:tc>
+        <w:tc>
+          <w:tcPr>
+            <w:tcW w:w="708" w:type="dxa"/>
+          </w:tcPr>
+          <w:p>
+            <w:pPr>
+              <w:spacing w:line="276" w:lineRule="auto"/>
+              <w:jc w:val="center"/>
+              <w:rPr>
+                <w:rFonts w:ascii="Times" w:hAnsi="Times" w:cs="Times New Roman"/>
+                <w:color w:val="000000"/>
+              </w:rPr>
+            </w:pPr>
+            <w:r>
+              <w:rPr>
+                <w:rFonts w:ascii="Times" w:hAnsi="Times" w:cs="Times New Roman"/>
+                <w:color w:val="000000"/>
+              </w:rPr>
+              <w:t>0˚</w:t>
+            </w:r>
+          </w:p>
+        </w:tc>
+        <w:tc>
+          <w:tcPr>
+            <w:tcW w:w="3420" w:type="dxa"/>
+          </w:tcPr>
+          <w:p>
+            <w:pPr>
+              <w:spacing w:line="276" w:lineRule="auto"/>
+              <w:jc w:val="center"/>
+              <w:rPr>
+                <w:rFonts w:ascii="Times" w:hAnsi="Times" w:cs="Times New Roman"/>
+                <w:color w:val="000000"/>
+              </w:rPr>
+            </w:pPr>
+            <w:r>
+              <w:rPr>
+                <w:rFonts w:ascii="Times" w:hAnsi="Times" w:cs="Times New Roman"/>
+                <w:color w:val="000000"/>
+              </w:rPr>
+              <w:t>339</w:t>
+            </w:r>
+          </w:p>
+        </w:tc>
+        <w:tc>
+          <w:tcPr>
+            <w:tcW w:w="5130" w:type="dxa"/>
+          </w:tcPr>
+          <w:p>
+            <w:pPr>
+              <w:spacing w:line="276" w:lineRule="auto"/>
+              <w:jc w:val="center"/>
+              <w:rPr>
+                <w:rFonts w:ascii="Times" w:hAnsi="Times" w:cs="Times New Roman"/>
+                <w:color w:val="000000"/>
+              </w:rPr>
+            </w:pPr>
+            <w:r>
+              <w:rPr>
+                <w:rFonts w:ascii="Times" w:hAnsi="Times" w:cs="Times New Roman"/>
+                <w:color w:val="000000"/>
+              </w:rPr>
+              <w:t>97</w:t>
+            </w:r>
+          </w:p>
+        </w:tc>
+      </w:tr>
+      <w:tr>
+        <w:tc>
+          <w:tcPr>
+            <w:tcW w:w="750" w:type="dxa"/>
+          </w:tcPr>
+          <w:p>
+            <w:pPr>
+              <w:spacing w:line="276" w:lineRule="auto"/>
+              <w:jc w:val="center"/>
+              <w:rPr>
+                <w:rFonts w:ascii="Times" w:hAnsi="Times" w:cs="Times New Roman"/>
+                <w:color w:val="000000"/>
+              </w:rPr>
+            </w:pPr>
+            <w:r>
+              <w:rPr>
+                <w:rFonts w:ascii="Times" w:hAnsi="Times" w:cs="Times New Roman"/>
+                <w:color w:val="000000"/>
+              </w:rPr>
+              <w:t>45˚</w:t>
+            </w:r>
+          </w:p>
+        </w:tc>
+        <w:tc>
+          <w:tcPr>
+            <w:tcW w:w="708" w:type="dxa"/>
+          </w:tcPr>
+          <w:p>
+            <w:pPr>
+              <w:spacing w:line="276" w:lineRule="auto"/>
+              <w:jc w:val="center"/>
+              <w:rPr>
+                <w:rFonts w:ascii="Times" w:hAnsi="Times" w:cs="Times New Roman"/>
+                <w:color w:val="000000"/>
+              </w:rPr>
+            </w:pPr>
+            <w:r>
+              <w:rPr>
+                <w:rFonts w:ascii="Times" w:hAnsi="Times" w:cs="Times New Roman"/>
+                <w:color w:val="000000"/>
+              </w:rPr>
+              <w:t>0˚</w:t>
+            </w:r>
+          </w:p>
+        </w:tc>
+        <w:tc>
+          <w:tcPr>
+            <w:tcW w:w="3420" w:type="dxa"/>
+          </w:tcPr>
+          <w:p>
+            <w:pPr>
+              <w:spacing w:line="276" w:lineRule="auto"/>
+              <w:jc w:val="center"/>
+              <w:rPr>
+                <w:rFonts w:ascii="Times" w:hAnsi="Times" w:cs="Times New Roman"/>
+                <w:color w:val="000000"/>
+              </w:rPr>
+            </w:pPr>
+            <w:r>
+              <w:rPr>
+                <w:rFonts w:ascii="Times" w:hAnsi="Times" w:cs="Times New Roman"/>
+                <w:color w:val="000000"/>
+              </w:rPr>
+              <w:t>347</w:t>
+            </w:r>
+          </w:p>
+        </w:tc>
+        <w:tc>
+          <w:tcPr>
+            <w:tcW w:w="5130" w:type="dxa"/>
+          </w:tcPr>
+          <w:p>
+            <w:pPr>
+              <w:spacing w:line="276" w:lineRule="auto"/>
+              <w:jc w:val="center"/>
+              <w:rPr>
+                <w:rFonts w:ascii="Times" w:hAnsi="Times" w:cs="Times New Roman"/>
+                <w:color w:val="000000"/>
+              </w:rPr>
+            </w:pPr>
+            <w:r>
+              <w:rPr>
+                <w:rFonts w:ascii="Times" w:hAnsi="Times" w:cs="Times New Roman"/>
+                <w:color w:val="000000"/>
+              </w:rPr>
+              <w:t>73</w:t>
+            </w:r>
+          </w:p>
+        </w:tc>
+      </w:tr>
+      <w:tr>
+        <w:tc>
+          <w:tcPr>
+            <w:tcW w:w="750" w:type="dxa"/>
+          </w:tcPr>
+          <w:p>
+            <w:pPr>
+              <w:spacing w:line="276" w:lineRule="auto"/>
+              <w:jc w:val="center"/>
+              <w:rPr>
+                <w:rFonts w:ascii="Times" w:hAnsi="Times" w:cs="Times New Roman"/>
+                <w:color w:val="000000"/>
+              </w:rPr>
+            </w:pPr>
+            <w:r>
+              <w:rPr>
+                <w:rFonts w:ascii="Times" w:hAnsi="Times" w:cs="Times New Roman"/>
+                <w:color w:val="000000"/>
+              </w:rPr>
+              <w:t>0˚</w:t>
+            </w:r>
+          </w:p>
+        </w:tc>
+        <w:tc>
+          <w:tcPr>
+            <w:tcW w:w="708" w:type="dxa"/>
+          </w:tcPr>
+          <w:p>
+            <w:pPr>
+              <w:spacing w:line="276" w:lineRule="auto"/>
+              <w:jc w:val="center"/>
+              <w:rPr>
+                <w:rFonts w:ascii="Times" w:hAnsi="Times" w:cs="Times New Roman"/>
+                <w:color w:val="000000"/>
+              </w:rPr>
+            </w:pPr>
+            <w:r>
+              <w:rPr>
+                <w:rFonts w:ascii="Times" w:hAnsi="Times" w:cs="Times New Roman"/>
+                <w:color w:val="000000"/>
+              </w:rPr>
+              <w:t>45˚</w:t>
+            </w:r>
+          </w:p>
+        </w:tc>
+        <w:tc>
+          <w:tcPr>
+            <w:tcW w:w="3420" w:type="dxa"/>
+          </w:tcPr>
+          <w:p>
+            <w:pPr>
+              <w:spacing w:line="276" w:lineRule="auto"/>
+              <w:jc w:val="center"/>
+              <w:rPr>
+                <w:rFonts w:ascii="Times" w:hAnsi="Times" w:cs="Times New Roman"/>
+                <w:color w:val="000000"/>
+              </w:rPr>
+            </w:pPr>
+            <w:r>
+              <w:rPr>
+                <w:rFonts w:ascii="Times" w:hAnsi="Times" w:cs="Times New Roman"/>
+                <w:color w:val="000000"/>
+              </w:rPr>
+              <w:t>408</w:t>
+            </w:r>
+          </w:p>
+        </w:tc>
+        <w:tc>
+          <w:tcPr>
+            <w:tcW w:w="5130" w:type="dxa"/>
+          </w:tcPr>
+          <w:p>
+            <w:pPr>
+              <w:spacing w:line="276" w:lineRule="auto"/>
+              <w:jc w:val="center"/>
+              <w:rPr>
+                <w:rFonts w:ascii="Times" w:hAnsi="Times" w:cs="Times New Roman"/>
+                <w:color w:val="000000"/>
+              </w:rPr>
+            </w:pPr>
+            <w:r>
+              <w:rPr>
+                <w:rFonts w:ascii="Times" w:hAnsi="Times" w:cs="Times New Roman"/>
+                <w:color w:val="000000"/>
+              </w:rPr>
+              <w:t>125</w:t>
+            </w:r>
+          </w:p>
+        </w:tc>
+      </w:tr>
+      <w:tr>
+        <w:tc>
+          <w:tcPr>
+            <w:tcW w:w="750" w:type="dxa"/>
+          </w:tcPr>
+          <w:p>
+            <w:pPr>
+              <w:spacing w:line="276" w:lineRule="auto"/>
+              <w:jc w:val="center"/>
+              <w:rPr>
+                <w:rFonts w:ascii="Times" w:hAnsi="Times" w:cs="Times New Roman"/>
+                <w:color w:val="000000"/>
+              </w:rPr>
+            </w:pPr>
+            <w:r>
+              <w:rPr>
+                <w:rFonts w:ascii="Times" w:hAnsi="Times" w:cs="Times New Roman"/>
+                <w:color w:val="000000"/>
+              </w:rPr>
+              <w:t>45˚</w:t>
+            </w:r>
+          </w:p>
+        </w:tc>
+        <w:tc>
+          <w:tcPr>
+            <w:tcW w:w="708" w:type="dxa"/>
+          </w:tcPr>
+          <w:p>
+            <w:pPr>
+              <w:spacing w:line="276" w:lineRule="auto"/>
+              <w:jc w:val="center"/>
+              <w:rPr>
+                <w:rFonts w:ascii="Times" w:hAnsi="Times" w:cs="Times New Roman"/>
+                <w:color w:val="000000"/>
+              </w:rPr>
+            </w:pPr>
+            <w:r>
+              <w:rPr>
+                <w:rFonts w:ascii="Times" w:hAnsi="Times" w:cs="Times New Roman"/>
+                <w:color w:val="000000"/>
+              </w:rPr>
+              <w:t>45˚</w:t>
+            </w:r>
+          </w:p>
+        </w:tc>
+        <w:tc>
+          <w:tcPr>
+            <w:tcW w:w="3420" w:type="dxa"/>
+          </w:tcPr>
+          <w:p>
+            <w:pPr>
+              <w:spacing w:line="276" w:lineRule="auto"/>
+              <w:jc w:val="center"/>
+              <w:rPr>
+                <w:rFonts w:ascii="Times" w:hAnsi="Times" w:cs="Times New Roman"/>
+                <w:color w:val="000000"/>
+              </w:rPr>
+            </w:pPr>
+            <w:r>
+              <w:rPr>
+                <w:rFonts w:ascii="Times" w:hAnsi="Times" w:cs="Times New Roman"/>
+                <w:color w:val="000000"/>
+              </w:rPr>
+              <w:t>507</w:t>
+            </w:r>
+          </w:p>
+        </w:tc>
+        <w:tc>
+          <w:tcPr>
+            <w:tcW w:w="5130" w:type="dxa"/>
+          </w:tcPr>
+          <w:p>
+            <w:pPr>
+              <w:keepNext/>
+              <w:spacing w:line="276" w:lineRule="auto"/>
+              <w:jc w:val="center"/>
+              <w:rPr>
+                <w:rFonts w:ascii="Times" w:hAnsi="Times" w:cs="Times New Roman"/>
+                <w:color w:val="000000"/>
+              </w:rPr>
+            </w:pPr>
+            <w:r>
+              <w:rPr>
+                <w:rFonts w:ascii="Times" w:hAnsi="Times" w:cs="Times New Roman"/>
+                <w:color w:val="000000"/>
+              </w:rPr>
+              <w:t>27</w:t>
+            </w:r>
+          </w:p>
+        </w:tc>
+      </w:tr>
+    </w:tbl>
+    <w:p>
+      <w:pPr>
+        <w:pStyle w:val="Caption"/>
+        <w:rPr>
+          <w:rFonts w:ascii="Times" w:hAnsi="Times" w:cs="Times New Roman"/>
+          <w:b w:val="0"/>
+          <w:color w:val="auto"/>
+          <w:sz w:val="22"/>
+          <w:szCs w:val="22"/>
+        </w:rPr>
+      </w:pPr>
+      <w:bookmarkStart w:id="42" w:name="_Ref229432547"/>
+      <w:r>
+        <w:rPr>
+          <w:b w:val="0"/>
+          <w:color w:val="auto"/>
+          <w:sz w:val="22"/>
+          <w:szCs w:val="22"/>
+        </w:rPr>
+        <w:t>Table PW-</w:t>
+      </w:r>
+      <w:r>
+        <w:rPr>
+          <w:b w:val="0"/>
+          <w:color w:val="auto"/>
+          <w:sz w:val="22"/>
+          <w:szCs w:val="22"/>
+        </w:rPr>
+        <w:fldChar w:fldCharType="begin"/>
+      </w:r>
+      <w:r>
+        <w:rPr>
+          <w:b w:val="0"/>
+          <w:color w:val="auto"/>
+          <w:sz w:val="22"/>
+          <w:szCs w:val="22"/>
+        </w:rPr>
+        <w:instrText xml:space="preserve"> SEQ Table \* ARABIC </w:instrText>
+      </w:r>
+      <w:r>
+        <w:rPr>
+          <w:b w:val="0"/>
+          <w:color w:val="auto"/>
+          <w:sz w:val="22"/>
+          <w:szCs w:val="22"/>
+        </w:rPr>
+        <w:fldChar w:fldCharType="separate"/>
+      </w:r>
+      <w:r>
+        <w:rPr>
+          <w:b w:val="0"/>
+          <w:noProof/>
+          <w:color w:val="auto"/>
+          <w:sz w:val="22"/>
+          <w:szCs w:val="22"/>
+        </w:rPr>
+        <w:t>1</w:t>
+      </w:r>
+      <w:r>
+        <w:rPr>
+          <w:b w:val="0"/>
+          <w:color w:val="auto"/>
+          <w:sz w:val="22"/>
+          <w:szCs w:val="22"/>
+        </w:rPr>
+        <w:fldChar w:fldCharType="end"/>
+      </w:r>
+      <w:bookmarkEnd w:id="42"/>
+      <w:r>
+        <w:rPr>
+          <w:b w:val="0"/>
+          <w:color w:val="auto"/>
+          <w:sz w:val="22"/>
+          <w:szCs w:val="22"/>
+        </w:rPr>
+        <w:t xml:space="preserve">: </w:t>
+      </w:r>
+      <w:r>
+        <w:rPr>
+          <w:b w:val="0"/>
+          <w:color w:val="auto"/>
+          <w:sz w:val="22"/>
+          <w:szCs w:val="22"/>
+        </w:rPr>
+        <w:t>Mean energy collected per orbit and standard deviation of energy per orbit for different solar panel configurations.  The configuration with a pitch of 45˚ and a yaw of 45˚ has the highest mean energy collection, and the most consistent collection (as it has the lowest standard deviation).</w:t>
+      </w:r>
+    </w:p>
+    <w:p>
+      <w:pPr>
+        <w:pStyle w:val="Heading3"/>
+        <w:rPr>
+          <w:color w:val="auto"/>
+        </w:rPr>
+      </w:pPr>
+      <w:r>
+        <w:rPr>
+          <w:color w:val="auto"/>
+        </w:rPr>
+        <w:t>Solar Array and Battery Sizing</w:t>
+      </w:r>
+    </w:p>
+    <w:p>
+      <w:pPr>
+        <w:spacing w:line="276" w:lineRule="auto"/>
+        <w:ind w:firstLine="720"/>
+        <w:rPr>
+          <w:rFonts w:ascii="Times" w:hAnsi="Times" w:cs="Times New Roman"/>
+          <w:color w:val="000000"/>
+        </w:rPr>
+      </w:pPr>
+      <w:r>
+        <w:rPr>
+          <w:rFonts w:ascii="Times" w:hAnsi="Times" w:cs="Times New Roman"/>
+          <w:color w:val="000000"/>
+        </w:rPr>
+        <w:t>T</w:t>
+      </w:r>
+      <w:r>
+        <w:rPr>
+          <w:rFonts w:ascii="Times" w:hAnsi="Times" w:cs="Times New Roman"/>
+          <w:color w:val="000000"/>
+        </w:rPr>
+        <w:t xml:space="preserve">he solar arrays were sized to accommodate the </w:t>
+      </w:r>
+      <w:proofErr w:type="gramStart"/>
+      <w:r>
+        <w:rPr>
+          <w:rFonts w:ascii="Times" w:hAnsi="Times" w:cs="Times New Roman"/>
+          <w:color w:val="000000"/>
+        </w:rPr>
+        <w:t>worst case</w:t>
+      </w:r>
+      <w:proofErr w:type="gramEnd"/>
+      <w:r>
+        <w:rPr>
+          <w:rFonts w:ascii="Times" w:hAnsi="Times" w:cs="Times New Roman"/>
+          <w:color w:val="000000"/>
+        </w:rPr>
+        <w:t xml:space="preserve"> power consumption mode with the least energy collection per orbit. The analysis determined that the solar array area is required to be XXX. This implies a solar array mass of XXX.  This mass and size was deemed unacceptably large by structures and ADCS, as to overcome the drag induced by solar arrays of this size would have required more powerful reaction wheels and a reinforced structure.  It was determined a smaller solar array area of XXX was preferable, although this would limit what operations are possible in the </w:t>
+      </w:r>
+      <w:proofErr w:type="gramStart"/>
+      <w:r>
+        <w:rPr>
+          <w:rFonts w:ascii="Times" w:hAnsi="Times" w:cs="Times New Roman"/>
+          <w:color w:val="000000"/>
+        </w:rPr>
+        <w:t>worst case</w:t>
+      </w:r>
+      <w:proofErr w:type="gramEnd"/>
+      <w:r>
+        <w:rPr>
+          <w:rFonts w:ascii="Times" w:hAnsi="Times" w:cs="Times New Roman"/>
+          <w:color w:val="000000"/>
+        </w:rPr>
+        <w:t xml:space="preserve"> scenario. Through this analysis, it was also determined that batteries must have the capability to provide XXX W-</w:t>
+      </w:r>
+      <w:proofErr w:type="spellStart"/>
+      <w:r>
+        <w:rPr>
+          <w:rFonts w:ascii="Times" w:hAnsi="Times" w:cs="Times New Roman"/>
+          <w:color w:val="000000"/>
+        </w:rPr>
+        <w:t>hr</w:t>
+      </w:r>
+      <w:proofErr w:type="spellEnd"/>
+      <w:r>
+        <w:rPr>
+          <w:rFonts w:ascii="Times" w:hAnsi="Times" w:cs="Times New Roman"/>
+          <w:color w:val="000000"/>
+        </w:rPr>
+        <w:t xml:space="preserve"> of power, which results in a battery mass of XXX kg. </w:t>
+      </w:r>
+    </w:p>
+    <w:p>
+      <w:pPr>
+        <w:spacing w:line="276" w:lineRule="auto"/>
+        <w:ind w:firstLine="720"/>
+        <w:rPr>
+          <w:rFonts w:ascii="Times" w:hAnsi="Times" w:cs="Times New Roman"/>
+          <w:color w:val="000000"/>
+        </w:rPr>
+      </w:pPr>
+      <w:r>
+        <w:rPr>
+          <w:rFonts w:ascii="Times" w:hAnsi="Times" w:cs="Times New Roman"/>
+          <w:color w:val="000000"/>
+        </w:rPr>
+        <w:t xml:space="preserve">Initial STK-based array sizing considered the </w:t>
+      </w:r>
+      <w:proofErr w:type="gramStart"/>
+      <w:r>
+        <w:rPr>
+          <w:rFonts w:ascii="Times" w:hAnsi="Times" w:cs="Times New Roman"/>
+          <w:color w:val="000000"/>
+        </w:rPr>
+        <w:t>worst case</w:t>
+      </w:r>
+      <w:proofErr w:type="gramEnd"/>
+      <w:r>
+        <w:rPr>
+          <w:rFonts w:ascii="Times" w:hAnsi="Times" w:cs="Times New Roman"/>
+          <w:color w:val="000000"/>
+        </w:rPr>
+        <w:t xml:space="preserve"> scenario.  The </w:t>
+      </w:r>
+      <w:proofErr w:type="gramStart"/>
+      <w:r>
+        <w:rPr>
+          <w:rFonts w:ascii="Times" w:hAnsi="Times" w:cs="Times New Roman"/>
+          <w:color w:val="000000"/>
+        </w:rPr>
+        <w:t>worst case</w:t>
+      </w:r>
+      <w:proofErr w:type="gramEnd"/>
+      <w:r>
+        <w:rPr>
+          <w:rFonts w:ascii="Times" w:hAnsi="Times" w:cs="Times New Roman"/>
+          <w:color w:val="000000"/>
+        </w:rPr>
+        <w:t xml:space="preserve"> power usage orbit includes two downlinking ground station passes and as much data capture as can be handled by the avionics system. The </w:t>
+      </w:r>
+      <w:proofErr w:type="gramStart"/>
+      <w:r>
+        <w:rPr>
+          <w:rFonts w:ascii="Times" w:hAnsi="Times" w:cs="Times New Roman"/>
+          <w:color w:val="000000"/>
+        </w:rPr>
+        <w:t>worst case</w:t>
+      </w:r>
+      <w:proofErr w:type="gramEnd"/>
+      <w:r>
+        <w:rPr>
+          <w:rFonts w:ascii="Times" w:hAnsi="Times" w:cs="Times New Roman"/>
+          <w:color w:val="000000"/>
+        </w:rPr>
+        <w:t xml:space="preserve"> orbit for power collection orbit was determined using STK analysis. Orbital energy collection was calculated for every orbit throughout a year, for the satellite travelling in its nominal orientation and for the satellite travelling while rotated 180 degrees about the z-axis from the nominal orientation.  The orbital energy at each </w:t>
+      </w:r>
+      <w:proofErr w:type="spellStart"/>
+      <w:r>
+        <w:rPr>
+          <w:rFonts w:ascii="Times" w:hAnsi="Times" w:cs="Times New Roman"/>
+          <w:color w:val="000000"/>
+        </w:rPr>
+        <w:t>timestep</w:t>
+      </w:r>
+      <w:proofErr w:type="spellEnd"/>
+      <w:r>
+        <w:rPr>
+          <w:rFonts w:ascii="Times" w:hAnsi="Times" w:cs="Times New Roman"/>
+          <w:color w:val="000000"/>
+        </w:rPr>
+        <w:t xml:space="preserve"> was calculated by taking the maximum of these two orbital energies at that </w:t>
+      </w:r>
+      <w:proofErr w:type="spellStart"/>
+      <w:r>
+        <w:rPr>
+          <w:rFonts w:ascii="Times" w:hAnsi="Times" w:cs="Times New Roman"/>
+          <w:color w:val="000000"/>
+        </w:rPr>
+        <w:t>timestep</w:t>
+      </w:r>
+      <w:proofErr w:type="spellEnd"/>
+      <w:r>
+        <w:rPr>
+          <w:rFonts w:ascii="Times" w:hAnsi="Times" w:cs="Times New Roman"/>
+          <w:color w:val="000000"/>
+        </w:rPr>
+        <w:t>, since the satellite can be rotated by 180 degrees about the z-axis to increase power collection.  Orbital energy collection is shown in Figure &lt;orbital-energy-collection&gt;. From this new expression for orbital energy throughout the year, the minimum energy orbit was found.</w:t>
+      </w:r>
+    </w:p>
+    <w:p>
+      <w:pPr>
+        <w:spacing w:line="276" w:lineRule="auto"/>
+        <w:ind w:firstLine="720"/>
+        <w:rPr>
+          <w:rFonts w:ascii="Times" w:hAnsi="Times" w:cs="Times New Roman"/>
+          <w:color w:val="000000"/>
+        </w:rPr>
+      </w:pPr>
+      <w:r>
+        <w:rPr>
+          <w:rFonts w:ascii="Times" w:hAnsi="Times" w:cs="Times New Roman"/>
+          <w:color w:val="000000"/>
+        </w:rPr>
+        <w:t xml:space="preserve">Power collection and power usage over an orbit </w:t>
+      </w:r>
+      <w:proofErr w:type="gramStart"/>
+      <w:r>
+        <w:rPr>
+          <w:rFonts w:ascii="Times" w:hAnsi="Times" w:cs="Times New Roman"/>
+          <w:color w:val="000000"/>
+        </w:rPr>
+        <w:t xml:space="preserve">were </w:t>
+      </w:r>
+      <w:ins w:id="43" w:author="Mia" w:date="2013-05-06T00:30:00Z">
+        <w:r>
+          <w:rPr>
+            <w:rFonts w:ascii="Times" w:hAnsi="Times" w:cs="Times New Roman"/>
+            <w:color w:val="000000"/>
+          </w:rPr>
+          <w:t xml:space="preserve"> </w:t>
+        </w:r>
+      </w:ins>
+      <w:ins w:id="44" w:author="Mia" w:date="2013-05-06T00:29:00Z">
+        <w:r>
+          <w:rPr>
+            <w:rFonts w:ascii="Times" w:hAnsi="Times" w:cs="Times New Roman"/>
+            <w:color w:val="000000"/>
+          </w:rPr>
+          <w:t>overlaid</w:t>
+        </w:r>
+      </w:ins>
+      <w:proofErr w:type="gramEnd"/>
+      <w:ins w:id="45" w:author="Mia" w:date="2013-05-06T00:30:00Z">
+        <w:r>
+          <w:rPr>
+            <w:rFonts w:ascii="Times" w:hAnsi="Times" w:cs="Times New Roman"/>
+            <w:color w:val="000000"/>
+          </w:rPr>
+          <w:t xml:space="preserve"> graphically</w:t>
+        </w:r>
+      </w:ins>
+      <w:r>
+        <w:rPr>
+          <w:rFonts w:ascii="Times" w:hAnsi="Times" w:cs="Times New Roman"/>
+          <w:color w:val="000000"/>
+        </w:rPr>
+        <w:t>, as can be seen in Figure &lt;b&gt;</w:t>
+      </w:r>
+      <w:ins w:id="46" w:author="Mia" w:date="2013-05-06T00:30:00Z">
+        <w:r>
+          <w:rPr>
+            <w:rFonts w:ascii="Times" w:hAnsi="Times" w:cs="Times New Roman"/>
+            <w:color w:val="000000"/>
+          </w:rPr>
+          <w:t xml:space="preserve"> for analysis</w:t>
+        </w:r>
+      </w:ins>
+      <w:r>
+        <w:rPr>
+          <w:rFonts w:ascii="Times" w:hAnsi="Times" w:cs="Times New Roman"/>
+          <w:color w:val="000000"/>
+        </w:rPr>
+        <w:t xml:space="preserve">.  Power usage was increased to account for the power distribution efficiency from the solar panels to the subsystem loads and from the batteries to the subsystem loads.  While power usage is less than power collection, the power usage is divided by </w:t>
+      </w:r>
+      <w:proofErr w:type="spellStart"/>
+      <w:r>
+        <w:rPr>
+          <w:rFonts w:ascii="Times" w:hAnsi="Times" w:cs="Times New Roman"/>
+          <w:color w:val="000000"/>
+        </w:rPr>
+        <w:t>X_sa</w:t>
+      </w:r>
+      <w:proofErr w:type="spellEnd"/>
+      <w:r>
+        <w:rPr>
+          <w:rFonts w:ascii="Times" w:hAnsi="Times" w:cs="Times New Roman"/>
+          <w:color w:val="000000"/>
+        </w:rPr>
+        <w:t xml:space="preserve"> = 0.8, increasing the usage to account for the pathway efficiency from the solar panels.  While power usage is greater than power collection, the power usage is divided by </w:t>
+      </w:r>
+      <w:proofErr w:type="spellStart"/>
+      <w:r>
+        <w:rPr>
+          <w:rFonts w:ascii="Times" w:hAnsi="Times" w:cs="Times New Roman"/>
+          <w:color w:val="000000"/>
+        </w:rPr>
+        <w:t>X_b</w:t>
+      </w:r>
+      <w:proofErr w:type="spellEnd"/>
+      <w:r>
+        <w:rPr>
+          <w:rFonts w:ascii="Times" w:hAnsi="Times" w:cs="Times New Roman"/>
+          <w:color w:val="000000"/>
+        </w:rPr>
+        <w:t xml:space="preserve">  = 0.6, increasing the usage to account for the pathway efficiency from the batteries.  This process was performed iteratively to account for regions changing between the battery power usage and solar </w:t>
+      </w:r>
+      <w:r>
+        <w:rPr>
+          <w:rFonts w:ascii="Times" w:hAnsi="Times" w:cs="Times New Roman"/>
+          <w:color w:val="000000"/>
+        </w:rPr>
+        <w:lastRenderedPageBreak/>
+        <w:t>panel power usage. To account for lifetime degradation, the solar array area quoted is increased from the solar array area used to calculate collection in STK.  </w:t>
+      </w:r>
+      <w:proofErr w:type="gramStart"/>
+      <w:r>
+        <w:rPr>
+          <w:rFonts w:ascii="Times" w:hAnsi="Times" w:cs="Times New Roman"/>
+          <w:color w:val="000000"/>
+        </w:rPr>
+        <w:t xml:space="preserve">It is increased by dividing the area used in STK by </w:t>
+      </w:r>
+      <w:proofErr w:type="spellStart"/>
+      <w:r>
+        <w:rPr>
+          <w:rFonts w:ascii="Times" w:hAnsi="Times" w:cs="Times New Roman"/>
+          <w:color w:val="000000"/>
+        </w:rPr>
+        <w:t>L_d</w:t>
+      </w:r>
+      <w:proofErr w:type="spellEnd"/>
+      <w:r>
+        <w:rPr>
+          <w:rFonts w:ascii="Times" w:hAnsi="Times" w:cs="Times New Roman"/>
+          <w:color w:val="000000"/>
+        </w:rPr>
+        <w:t>, the lifetime degradation</w:t>
+      </w:r>
+      <w:proofErr w:type="gramEnd"/>
+      <w:r>
+        <w:rPr>
+          <w:rFonts w:ascii="Times" w:hAnsi="Times" w:cs="Times New Roman"/>
+          <w:color w:val="000000"/>
+        </w:rPr>
+        <w:t>.  Lifetime degradation is calculated by using Equation &lt;lifetime-degradation&gt;.  </w:t>
+      </w:r>
+      <w:proofErr w:type="gramStart"/>
+      <w:r>
+        <w:rPr>
+          <w:rFonts w:ascii="Times" w:hAnsi="Times" w:cs="Times New Roman"/>
+          <w:color w:val="000000"/>
+        </w:rPr>
+        <w:t>Energy surplus for an orbit was calculated by subtracting power usage from power collected, and integrating over the course of the</w:t>
+      </w:r>
+      <w:proofErr w:type="gramEnd"/>
+      <w:r>
+        <w:rPr>
+          <w:rFonts w:ascii="Times" w:hAnsi="Times" w:cs="Times New Roman"/>
+          <w:color w:val="000000"/>
+        </w:rPr>
+        <w:t xml:space="preserve"> orbit.  Solar array area was chosen by simulating power collection for different areas until the energy surplus was </w:t>
+      </w:r>
+      <w:proofErr w:type="gramStart"/>
+      <w:r>
+        <w:rPr>
+          <w:rFonts w:ascii="Times" w:hAnsi="Times" w:cs="Times New Roman"/>
+          <w:color w:val="000000"/>
+        </w:rPr>
+        <w:t xml:space="preserve">near </w:t>
+      </w:r>
+      <w:ins w:id="47" w:author="Mia" w:date="2013-05-06T00:32:00Z">
+        <w:r>
+          <w:rPr>
+            <w:rFonts w:ascii="Times" w:hAnsi="Times" w:cs="Times New Roman"/>
+            <w:color w:val="000000"/>
+          </w:rPr>
+          <w:t xml:space="preserve"> zero</w:t>
+        </w:r>
+      </w:ins>
+      <w:proofErr w:type="gramEnd"/>
+      <w:r>
+        <w:rPr>
+          <w:rFonts w:ascii="Times" w:hAnsi="Times" w:cs="Times New Roman"/>
+          <w:color w:val="000000"/>
+        </w:rPr>
+        <w:t xml:space="preserve">. Battery size was chosen by determining in the </w:t>
+      </w:r>
+      <w:proofErr w:type="gramStart"/>
+      <w:r>
+        <w:rPr>
+          <w:rFonts w:ascii="Times" w:hAnsi="Times" w:cs="Times New Roman"/>
+          <w:color w:val="000000"/>
+        </w:rPr>
+        <w:t xml:space="preserve">near </w:t>
+      </w:r>
+      <w:ins w:id="48" w:author="Mia" w:date="2013-05-06T00:32:00Z">
+        <w:r>
+          <w:rPr>
+            <w:rFonts w:ascii="Times" w:hAnsi="Times" w:cs="Times New Roman"/>
+            <w:color w:val="000000"/>
+          </w:rPr>
+          <w:t xml:space="preserve"> zero</w:t>
+        </w:r>
+      </w:ins>
+      <w:proofErr w:type="gramEnd"/>
+      <w:r>
+        <w:rPr>
+          <w:rFonts w:ascii="Times" w:hAnsi="Times" w:cs="Times New Roman"/>
+          <w:color w:val="000000"/>
+        </w:rPr>
+        <w:t xml:space="preserve"> energy surplus case the largest amount of charge that would be needed to be stored in the batteries.  In order to ensure that depth of discharge would never be greater than 70%, </w:t>
+      </w:r>
+      <w:proofErr w:type="gramStart"/>
+      <w:r>
+        <w:rPr>
+          <w:rFonts w:ascii="Times" w:hAnsi="Times" w:cs="Times New Roman"/>
+          <w:color w:val="000000"/>
+        </w:rPr>
+        <w:t>this size was increased by dividing by 0.7</w:t>
+      </w:r>
+      <w:proofErr w:type="gramEnd"/>
+      <w:r>
+        <w:rPr>
+          <w:rFonts w:ascii="Times" w:hAnsi="Times" w:cs="Times New Roman"/>
+          <w:color w:val="000000"/>
+        </w:rPr>
+        <w:t>.</w:t>
+      </w:r>
+    </w:p>
+    <w:p>
+      <w:pPr>
+        <w:spacing w:line="276" w:lineRule="auto"/>
+        <w:ind w:firstLine="720"/>
+        <w:rPr>
+          <w:rFonts w:ascii="Times" w:hAnsi="Times" w:cs="Times New Roman"/>
+          <w:color w:val="000000"/>
+        </w:rPr>
+      </w:pPr>
+      <w:r>
+        <w:rPr>
+          <w:rFonts w:ascii="Times" w:hAnsi="Times" w:cs="Times New Roman"/>
+          <w:color w:val="000000"/>
+        </w:rPr>
+        <w:t xml:space="preserve">The array size required for this worst case scenario is near 4 </w:t>
+      </w:r>
+      <w:proofErr w:type="gramStart"/>
+      <w:ins w:id="49" w:author="Mia" w:date="2013-05-06T00:33:00Z">
+        <w:r>
+          <w:rPr>
+            <w:rFonts w:ascii="Times" w:hAnsi="Times" w:cs="Times New Roman"/>
+            <w:color w:val="000000"/>
+          </w:rPr>
+          <w:t>m</w:t>
+        </w:r>
+      </w:ins>
+      <w:ins w:id="50" w:author="Mia" w:date="2013-05-06T00:34:00Z">
+        <w:r>
+          <w:rPr>
+            <w:rFonts w:ascii="Times" w:hAnsi="Times" w:cs="Times New Roman"/>
+            <w:color w:val="000000"/>
+            <w:vertAlign w:val="superscript"/>
+          </w:rPr>
+          <w:t>2</w:t>
+        </w:r>
+      </w:ins>
+      <w:ins w:id="51" w:author="Mia" w:date="2013-05-06T00:33:00Z">
+        <w:r>
+          <w:rPr>
+            <w:rFonts w:ascii="Times" w:hAnsi="Times" w:cs="Times New Roman"/>
+            <w:color w:val="000000"/>
+          </w:rPr>
+          <w:t xml:space="preserve"> </w:t>
+        </w:r>
+      </w:ins>
+      <w:ins w:id="52" w:author="Mia" w:date="2013-05-06T00:34:00Z">
+        <w:r>
+          <w:rPr>
+            <w:rFonts w:ascii="Times" w:hAnsi="Times" w:cs="Times New Roman"/>
+            <w:color w:val="000000"/>
+          </w:rPr>
+          <w:t>,</w:t>
+        </w:r>
+        <w:proofErr w:type="gramEnd"/>
+        <w:r>
+          <w:rPr>
+            <w:rFonts w:ascii="Times" w:hAnsi="Times" w:cs="Times New Roman"/>
+            <w:color w:val="000000"/>
+          </w:rPr>
+          <w:t xml:space="preserve"> which</w:t>
+        </w:r>
+      </w:ins>
+      <w:r>
+        <w:rPr>
+          <w:rFonts w:ascii="Times" w:hAnsi="Times" w:cs="Times New Roman"/>
+          <w:color w:val="000000"/>
+        </w:rPr>
+        <w:t xml:space="preserve"> is unacceptably large for structures and ADCS.  It was decided that it would be more beneficial to place a limitation on </w:t>
+      </w:r>
+      <w:proofErr w:type="spellStart"/>
+      <w:r>
+        <w:rPr>
+          <w:rFonts w:ascii="Times" w:hAnsi="Times" w:cs="Times New Roman"/>
+          <w:color w:val="000000"/>
+        </w:rPr>
+        <w:t>ConOps</w:t>
+      </w:r>
+      <w:proofErr w:type="spellEnd"/>
+      <w:r>
+        <w:rPr>
+          <w:rFonts w:ascii="Times" w:hAnsi="Times" w:cs="Times New Roman"/>
+          <w:color w:val="000000"/>
+        </w:rPr>
+        <w:t xml:space="preserve"> for certain orbits</w:t>
+      </w:r>
+      <w:ins w:id="53" w:author="Mia" w:date="2013-05-06T00:38:00Z">
+        <w:r>
+          <w:rPr>
+            <w:rFonts w:ascii="Times" w:hAnsi="Times" w:cs="Times New Roman"/>
+            <w:color w:val="000000"/>
+          </w:rPr>
+          <w:t xml:space="preserve"> and</w:t>
+        </w:r>
+      </w:ins>
+      <w:r>
+        <w:rPr>
+          <w:rFonts w:ascii="Times" w:hAnsi="Times" w:cs="Times New Roman"/>
+          <w:color w:val="000000"/>
+        </w:rPr>
+        <w:t xml:space="preserve"> restrict solar array size to </w:t>
+      </w:r>
+      <w:proofErr w:type="gramStart"/>
+      <w:r>
+        <w:rPr>
+          <w:rFonts w:ascii="Times" w:hAnsi="Times" w:cs="Times New Roman"/>
+          <w:color w:val="000000"/>
+        </w:rPr>
+        <w:t>2.25</w:t>
+      </w:r>
+      <w:ins w:id="54" w:author="Mia" w:date="2013-05-06T00:38:00Z">
+        <w:r>
+          <w:rPr>
+            <w:rFonts w:ascii="Times" w:hAnsi="Times" w:cs="Times New Roman"/>
+            <w:color w:val="000000"/>
+          </w:rPr>
+          <w:t>m</w:t>
+        </w:r>
+        <w:r>
+          <w:rPr>
+            <w:rFonts w:ascii="Times" w:hAnsi="Times" w:cs="Times New Roman"/>
+            <w:color w:val="000000"/>
+            <w:vertAlign w:val="superscript"/>
+          </w:rPr>
+          <w:t>2</w:t>
+        </w:r>
+        <w:r>
+          <w:rPr>
+            <w:rFonts w:ascii="Times" w:hAnsi="Times" w:cs="Times New Roman"/>
+            <w:color w:val="000000"/>
+          </w:rPr>
+          <w:t xml:space="preserve"> </w:t>
+        </w:r>
+      </w:ins>
+      <w:r>
+        <w:rPr>
+          <w:rFonts w:ascii="Times" w:hAnsi="Times" w:cs="Times New Roman"/>
+          <w:color w:val="000000"/>
+        </w:rPr>
+        <w:t>.</w:t>
+      </w:r>
+      <w:proofErr w:type="gramEnd"/>
+      <w:r>
+        <w:rPr>
+          <w:rFonts w:ascii="Times" w:hAnsi="Times" w:cs="Times New Roman"/>
+          <w:color w:val="000000"/>
+        </w:rPr>
+        <w:t xml:space="preserve">  Analysis was then performed to determine how much data capture could be performed for </w:t>
+      </w:r>
+      <w:proofErr w:type="gramStart"/>
+      <w:r>
+        <w:rPr>
+          <w:rFonts w:ascii="Times" w:hAnsi="Times" w:cs="Times New Roman"/>
+          <w:color w:val="000000"/>
+        </w:rPr>
+        <w:t>worst case</w:t>
+      </w:r>
+      <w:proofErr w:type="gramEnd"/>
+      <w:r>
+        <w:rPr>
+          <w:rFonts w:ascii="Times" w:hAnsi="Times" w:cs="Times New Roman"/>
+          <w:color w:val="000000"/>
+        </w:rPr>
+        <w:t xml:space="preserve"> solar energy collection and the nominal case solar energy collection.  </w:t>
+      </w:r>
+    </w:p>
+    <w:p>
+      <w:pPr>
+        <w:spacing w:line="276" w:lineRule="auto"/>
+        <w:ind w:firstLine="720"/>
+        <w:rPr>
+          <w:rFonts w:ascii="Times" w:hAnsi="Times" w:cs="Times New Roman"/>
+          <w:color w:val="000000"/>
+        </w:rPr>
+      </w:pPr>
+      <w:r>
+        <w:rPr>
+          <w:rFonts w:ascii="Times" w:hAnsi="Times" w:cs="Times New Roman"/>
+          <w:color w:val="000000"/>
+        </w:rPr>
+        <w:t xml:space="preserve">Figure &lt;nominal-case&gt; shows the energy collection and usage for a nominal orbit.  This analysis shows that with 2.25 </w:t>
+      </w:r>
+      <w:ins w:id="55" w:author="Mia" w:date="2013-05-06T00:39:00Z">
+        <w:r>
+          <w:rPr>
+            <w:rFonts w:ascii="Times" w:hAnsi="Times" w:cs="Times New Roman"/>
+            <w:color w:val="000000"/>
+          </w:rPr>
+          <w:t>m</w:t>
+        </w:r>
+        <w:r>
+          <w:rPr>
+            <w:rFonts w:ascii="Times" w:hAnsi="Times" w:cs="Times New Roman"/>
+            <w:color w:val="000000"/>
+            <w:vertAlign w:val="superscript"/>
+          </w:rPr>
+          <w:t xml:space="preserve">2 </w:t>
+        </w:r>
+      </w:ins>
+      <w:r>
+        <w:rPr>
+          <w:rFonts w:ascii="Times" w:hAnsi="Times" w:cs="Times New Roman"/>
+          <w:color w:val="000000"/>
+        </w:rPr>
+        <w:t>solar arrays the satellite can support about 50 minutes of data cap</w:t>
+      </w:r>
+      <w:bookmarkStart w:id="56" w:name="_GoBack"/>
+      <w:bookmarkEnd w:id="56"/>
+      <w:r>
+        <w:rPr>
+          <w:rFonts w:ascii="Times" w:hAnsi="Times" w:cs="Times New Roman"/>
+          <w:color w:val="000000"/>
+        </w:rPr>
+        <w:t xml:space="preserve">ture per orbit.  Though this is less than the maximum possible 70 minutes of data capture per orbit, it was determined that 50 minutes per orbit would be more than satisfactory to meet mission objectives.  Figure &lt;worst-case&gt; shows the energy collection and usage for a </w:t>
+      </w:r>
+      <w:proofErr w:type="gramStart"/>
+      <w:r>
+        <w:rPr>
+          <w:rFonts w:ascii="Times" w:hAnsi="Times" w:cs="Times New Roman"/>
+          <w:color w:val="000000"/>
+        </w:rPr>
+        <w:t>worst case</w:t>
+      </w:r>
+      <w:proofErr w:type="gramEnd"/>
+      <w:r>
+        <w:rPr>
+          <w:rFonts w:ascii="Times" w:hAnsi="Times" w:cs="Times New Roman"/>
+          <w:color w:val="000000"/>
+        </w:rPr>
+        <w:t xml:space="preserve"> orbit.  This shows that the </w:t>
+      </w:r>
+      <w:proofErr w:type="gramStart"/>
+      <w:r>
+        <w:rPr>
+          <w:rFonts w:ascii="Times" w:hAnsi="Times" w:cs="Times New Roman"/>
+          <w:color w:val="000000"/>
+        </w:rPr>
+        <w:t>worst case</w:t>
+      </w:r>
+      <w:proofErr w:type="gramEnd"/>
+      <w:r>
+        <w:rPr>
+          <w:rFonts w:ascii="Times" w:hAnsi="Times" w:cs="Times New Roman"/>
+          <w:color w:val="000000"/>
+        </w:rPr>
+        <w:t xml:space="preserve"> orbit supports approximately 35 minutes of data capture.  This worst case will only be encountered during at most 2 months out of the year.  Because these limitations did not compromise the mission objectives, it was decided to limit the solar arrays to 2.25 </w:t>
+      </w:r>
+      <w:proofErr w:type="gramStart"/>
+      <w:ins w:id="57" w:author="Mia" w:date="2013-05-06T00:41:00Z">
+        <w:r>
+          <w:rPr>
+            <w:rFonts w:ascii="Times" w:hAnsi="Times" w:cs="Times New Roman"/>
+            <w:color w:val="000000"/>
+          </w:rPr>
+          <w:t>m</w:t>
+        </w:r>
+        <w:r>
+          <w:rPr>
+            <w:rFonts w:ascii="Times" w:hAnsi="Times" w:cs="Times New Roman"/>
+            <w:color w:val="000000"/>
+            <w:vertAlign w:val="superscript"/>
+          </w:rPr>
+          <w:t xml:space="preserve">2 </w:t>
+        </w:r>
+      </w:ins>
+      <w:r>
+        <w:rPr>
+          <w:rFonts w:ascii="Times" w:hAnsi="Times" w:cs="Times New Roman"/>
+          <w:color w:val="000000"/>
+        </w:rPr>
+        <w:t>.</w:t>
+      </w:r>
+      <w:proofErr w:type="gramEnd"/>
+    </w:p>
+    <w:p>
+      <w:pPr>
+        <w:pStyle w:val="Heading2"/>
+        <w:rPr>
+          <w:rFonts w:ascii="Times" w:hAnsi="Times"/>
+          <w:color w:val="auto"/>
+          <w:sz w:val="24"/>
+        </w:rPr>
+      </w:pPr>
+      <w:bookmarkStart w:id="58" w:name="_Toc229296153"/>
+      <w:r>
+        <w:rPr>
+          <w:rFonts w:ascii="Times" w:eastAsia="Times New Roman" w:hAnsi="Times" w:cs="Times New Roman"/>
+          <w:color w:val="auto"/>
+        </w:rPr>
+        <w:t xml:space="preserve">Risks </w:t>
+      </w:r>
+      <w:bookmarkEnd w:id="58"/>
+    </w:p>
+    <w:p>
+      <w:pPr>
+        <w:pStyle w:val="Normal10"/>
+        <w:rPr>
+          <w:rFonts w:ascii="Times" w:hAnsi="Times"/>
+          <w:color w:val="auto"/>
+          <w:sz w:val="24"/>
+        </w:rPr>
+      </w:pPr>
+    </w:p>
+    <w:tbl>
+      <w:tblPr>
+        <w:tblStyle w:val="TableGrid"/>
+        <w:tblW w:w="9576" w:type="dxa"/>
         <w:tblLook w:val="04A0" w:firstRow="1" w:lastRow="0" w:firstColumn="1" w:lastColumn="0" w:noHBand="0" w:noVBand="1"/>
       </w:tblPr>
       <w:tblGrid>
@@ -2559,115 +5046,7 @@
           </w:tcPr>
           <w:p>
             <w:pPr>
-              <w:pStyle w:val="Normal1"/>
-              <w:rPr>
-                <w:rFonts w:ascii="Times" w:hAnsi="Times"/>
-                <w:b/>
-                <w:color w:val="auto"/>
-                <w:sz w:val="24"/>
-              </w:rPr>
-            </w:pPr>
-            <w:r>
-              <w:rPr>
-                <w:rFonts w:ascii="Times" w:hAnsi="Times"/>
-                <w:b/>
-                <w:color w:val="auto"/>
-                <w:sz w:val="24"/>
-              </w:rPr>
-              <w:t>Risk-ID</w:t>
-            </w:r>
-          </w:p>
-          <w:p>
-            <w:pPr>
-              <w:pStyle w:val="Normal1"/>
-              <w:rPr>
-                <w:rFonts w:ascii="Times" w:hAnsi="Times"/>
-                <w:color w:val="auto"/>
-                <w:sz w:val="24"/>
-              </w:rPr>
-            </w:pPr>
-            <w:r>
-              <w:rPr>
-                <w:rFonts w:ascii="Times" w:hAnsi="Times"/>
-                <w:color w:val="auto"/>
-                <w:sz w:val="24"/>
-              </w:rPr>
-              <w:t>(L, I)</w:t>
-            </w:r>
-          </w:p>
-        </w:tc>
-        <w:tc>
-          <w:tcPr>
-            <w:tcW w:w="8298" w:type="dxa"/>
-            <w:tcMar>
-              <w:top w:w="115" w:type="dxa"/>
-              <w:left w:w="115" w:type="dxa"/>
-              <w:bottom w:w="144" w:type="dxa"/>
-              <w:right w:w="115" w:type="dxa"/>
-            </w:tcMar>
-          </w:tcPr>
-          <w:p>
-            <w:pPr>
-              <w:pStyle w:val="Normal1"/>
-              <w:rPr>
-                <w:rFonts w:ascii="Times" w:hAnsi="Times"/>
-                <w:color w:val="auto"/>
-                <w:sz w:val="24"/>
-              </w:rPr>
-            </w:pPr>
-            <w:r>
-              <w:rPr>
-                <w:rFonts w:ascii="Times" w:hAnsi="Times"/>
-                <w:color w:val="auto"/>
-                <w:sz w:val="24"/>
-              </w:rPr>
-              <w:t>Statement: If X due to Y then Z</w:t>
-            </w:r>
-          </w:p>
-          <w:p>
-            <w:pPr>
-              <w:pStyle w:val="Normal1"/>
-              <w:ind w:left="522"/>
-              <w:rPr>
-                <w:rFonts w:ascii="Times" w:hAnsi="Times"/>
-                <w:color w:val="auto"/>
-                <w:sz w:val="24"/>
-              </w:rPr>
-            </w:pPr>
-            <w:r>
-              <w:rPr>
-                <w:rFonts w:ascii="Times" w:hAnsi="Times"/>
-                <w:b/>
-                <w:color w:val="auto"/>
-                <w:sz w:val="24"/>
-              </w:rPr>
-              <w:t>Mitigation Strategy:</w:t>
-            </w:r>
-            <w:r>
-              <w:rPr>
-                <w:rFonts w:ascii="Times" w:hAnsi="Times"/>
-                <w:color w:val="auto"/>
-                <w:sz w:val="24"/>
-              </w:rPr>
-              <w:t xml:space="preserve"> blahblahblah.  Fill in/replace below this row.</w:t>
-            </w:r>
-          </w:p>
-        </w:tc>
-      </w:tr>
-      <w:tr>
-        <w:tc>
-          <w:tcPr>
-            <w:tcW w:w="1278" w:type="dxa"/>
-            <w:tcMar>
-              <w:top w:w="115" w:type="dxa"/>
-              <w:left w:w="115" w:type="dxa"/>
-              <w:bottom w:w="144" w:type="dxa"/>
-              <w:right w:w="115" w:type="dxa"/>
-            </w:tcMar>
-          </w:tcPr>
-          <w:p>
-            <w:pPr>
-              <w:pStyle w:val="Normal1"/>
+              <w:pStyle w:val="Normal10"/>
               <w:rPr>
                 <w:rFonts w:ascii="Times" w:hAnsi="Times"/>
                 <w:b/>
@@ -2687,7 +5066,7 @@
           </w:p>
           <w:p>
             <w:pPr>
-              <w:pStyle w:val="Normal1"/>
+              <w:pStyle w:val="Normal10"/>
               <w:rPr>
                 <w:rFonts w:ascii="Times" w:hAnsi="Times"/>
                 <w:color w:val="auto"/>
@@ -2732,7 +5111,7 @@
           </w:p>
           <w:p>
             <w:pPr>
-              <w:pStyle w:val="Normal1"/>
+              <w:pStyle w:val="Normal10"/>
               <w:ind w:left="522"/>
               <w:rPr>
                 <w:rFonts w:ascii="Times" w:hAnsi="Times"/>
@@ -2755,24 +5134,36 @@
                 <w:color w:val="auto"/>
                 <w:sz w:val="24"/>
               </w:rPr>
-              <w:t xml:space="preserve">We will </w:t>
+              <w:t xml:space="preserve">We will set limitations on </w:t>
             </w:r>
+            <w:proofErr w:type="spellStart"/>
             <w:r>
               <w:rPr>
                 <w:rFonts w:ascii="Times" w:hAnsi="Times"/>
                 <w:color w:val="auto"/>
                 <w:sz w:val="24"/>
               </w:rPr>
-              <w:t>set limitations on ConOps that monitors low energy consumption orbits</w:t>
+              <w:t>ConOps</w:t>
             </w:r>
+            <w:proofErr w:type="spellEnd"/>
             <w:r>
               <w:rPr>
                 <w:rFonts w:ascii="Times" w:hAnsi="Times"/>
                 <w:color w:val="auto"/>
                 <w:sz w:val="24"/>
               </w:rPr>
-              <w:t xml:space="preserve">  </w:t>
+              <w:t xml:space="preserve"> that monitors low energy consumption </w:t>
             </w:r>
+            <w:proofErr w:type="gramStart"/>
+            <w:r>
+              <w:rPr>
+                <w:rFonts w:ascii="Times" w:hAnsi="Times"/>
+                <w:color w:val="auto"/>
+                <w:sz w:val="24"/>
+              </w:rPr>
+              <w:t xml:space="preserve">orbits  </w:t>
+            </w:r>
+            <w:proofErr w:type="gramEnd"/>
           </w:p>
         </w:tc>
       </w:tr>
@@ -2789,7 +5180,7 @@
           </w:tcPr>
           <w:p>
             <w:pPr>
-              <w:pStyle w:val="Normal1"/>
+              <w:pStyle w:val="Normal10"/>
               <w:rPr>
                 <w:rFonts w:ascii="Times" w:hAnsi="Times"/>
                 <w:b/>
@@ -2809,20 +5200,30 @@
           </w:p>
           <w:p>
             <w:pPr>
-              <w:pStyle w:val="Normal1"/>
+              <w:pStyle w:val="Normal10"/>
               <w:rPr>
                 <w:rFonts w:ascii="Times" w:hAnsi="Times"/>
                 <w:color w:val="auto"/>
                 <w:sz w:val="24"/>
               </w:rPr>
             </w:pPr>
+            <w:proofErr w:type="gramStart"/>
             <w:r>
               <w:rPr>
                 <w:rFonts w:ascii="Times" w:hAnsi="Times"/>
                 <w:color w:val="auto"/>
                 <w:sz w:val="24"/>
               </w:rPr>
-              <w:t>( , )</w:t>
+              <w:t>( ,</w:t>
+            </w:r>
+            <w:proofErr w:type="gramEnd"/>
+            <w:r>
+              <w:rPr>
+                <w:rFonts w:ascii="Times" w:hAnsi="Times"/>
+                <w:color w:val="auto"/>
+                <w:sz w:val="24"/>
+              </w:rPr>
+              <w:t xml:space="preserve"> )</w:t>
             </w:r>
           </w:p>
         </w:tc>
@@ -2851,14 +5252,7 @@
                 <w:sz w:val="24"/>
                 <w:szCs w:val="24"/>
               </w:rPr>
-              <w:t>If</w:t>
-            </w:r>
-            <w:r>
-              <w:rPr>
-                <w:sz w:val="24"/>
-                <w:szCs w:val="24"/>
-              </w:rPr>
-              <w:t xml:space="preserve"> </w:t>
+              <w:t xml:space="preserve">If </w:t>
             </w:r>
             <w:r>
               <w:rPr>
@@ -2866,43 +5260,95 @@
                 <w:sz w:val="24"/>
                 <w:szCs w:val="24"/>
               </w:rPr>
-              <w:t>further analysis shows that the estimated efficiencies higher than they will actually be, the satellite might not have enough power budgeted.</w:t>
+              <w:t xml:space="preserve">further analysis shows that the estimated efficiencies </w:t>
             </w:r>
-          </w:p>
-          <w:p>
-            <w:pPr>
-              <w:pStyle w:val="NormalWeb"/>
-              <w:spacing w:before="0" w:beforeAutospacing="0" w:after="0" w:afterAutospacing="0" w:line="276" w:lineRule="auto"/>
-              <w:ind w:left="720"/>
-              <w:rPr>
-                <w:color w:val="000000"/>
-                <w:sz w:val="24"/>
-                <w:szCs w:val="24"/>
-              </w:rPr>
-            </w:pPr>
-            <w:r>
-              <w:rPr>
-                <w:b/>
-                <w:sz w:val="24"/>
-                <w:szCs w:val="24"/>
-              </w:rPr>
-              <w:t>Mitigation Strategy:</w:t>
-            </w:r>
-            <w:r>
-              <w:rPr>
-                <w:b/>
-                <w:sz w:val="24"/>
-                <w:szCs w:val="24"/>
-              </w:rPr>
-              <w:t xml:space="preserve"> </w:t>
-            </w:r>
+            <w:ins w:id="59" w:author="Mia" w:date="2013-05-06T00:42:00Z">
+              <w:r>
+                <w:rPr>
+                  <w:color w:val="000000"/>
+                  <w:sz w:val="24"/>
+                  <w:szCs w:val="24"/>
+                </w:rPr>
+                <w:t xml:space="preserve">are </w:t>
+              </w:r>
+            </w:ins>
             <w:r>
               <w:rPr>
                 <w:color w:val="000000"/>
                 <w:sz w:val="24"/>
                 <w:szCs w:val="24"/>
               </w:rPr>
-              <w:t>Further restrict ConOps to limit data capture, and require a sun-pointing mode to maximize power collection.</w:t>
+              <w:t xml:space="preserve">higher than they </w:t>
+            </w:r>
+            <w:proofErr w:type="gramStart"/>
+            <w:r>
+              <w:rPr>
+                <w:color w:val="000000"/>
+                <w:sz w:val="24"/>
+                <w:szCs w:val="24"/>
+              </w:rPr>
+              <w:t xml:space="preserve">actually </w:t>
+            </w:r>
+            <w:ins w:id="60" w:author="Mia" w:date="2013-05-06T00:42:00Z">
+              <w:r>
+                <w:rPr>
+                  <w:color w:val="000000"/>
+                  <w:sz w:val="24"/>
+                  <w:szCs w:val="24"/>
+                </w:rPr>
+                <w:t xml:space="preserve"> are</w:t>
+              </w:r>
+            </w:ins>
+            <w:proofErr w:type="gramEnd"/>
+            <w:r>
+              <w:rPr>
+                <w:color w:val="000000"/>
+                <w:sz w:val="24"/>
+                <w:szCs w:val="24"/>
+              </w:rPr>
+              <w:t>, the satellite might not have enough power budgeted.</w:t>
+            </w:r>
+          </w:p>
+          <w:p>
+            <w:pPr>
+              <w:pStyle w:val="Normal10"/>
+              <w:ind w:left="522"/>
+              <w:rPr>
+                <w:rFonts w:ascii="Times" w:hAnsi="Times"/>
+                <w:color w:val="auto"/>
+                <w:sz w:val="24"/>
+              </w:rPr>
+            </w:pPr>
+            <w:r>
+              <w:rPr>
+                <w:rFonts w:ascii="Times" w:hAnsi="Times"/>
+                <w:b/>
+                <w:sz w:val="24"/>
+              </w:rPr>
+              <w:t xml:space="preserve">Mitigation Strategy: </w:t>
+            </w:r>
+            <w:r>
+              <w:rPr>
+                <w:rFonts w:ascii="Times" w:hAnsi="Times"/>
+                <w:sz w:val="24"/>
+              </w:rPr>
+              <w:t xml:space="preserve">Further restrict </w:t>
+            </w:r>
+            <w:proofErr w:type="spellStart"/>
+            <w:r>
+              <w:rPr>
+                <w:rFonts w:ascii="Times" w:hAnsi="Times"/>
+                <w:sz w:val="24"/>
+              </w:rPr>
+              <w:t>ConOps</w:t>
+            </w:r>
+            <w:proofErr w:type="spellEnd"/>
+            <w:r>
+              <w:rPr>
+                <w:rFonts w:ascii="Times" w:hAnsi="Times"/>
+                <w:sz w:val="24"/>
+              </w:rPr>
+              <w:t xml:space="preserve"> to limit data capture, and require a sun-pointing mode to maximize power collection.</w:t>
             </w:r>
           </w:p>
         </w:tc>
@@ -2920,7 +5366,7 @@
           </w:tcPr>
           <w:p>
             <w:pPr>
-              <w:pStyle w:val="Normal1"/>
+              <w:pStyle w:val="Normal10"/>
               <w:rPr>
                 <w:rFonts w:ascii="Times" w:hAnsi="Times"/>
                 <w:b/>
@@ -2940,20 +5386,30 @@
           </w:p>
           <w:p>
             <w:pPr>
-              <w:pStyle w:val="Normal1"/>
+              <w:pStyle w:val="Normal10"/>
               <w:rPr>
                 <w:rFonts w:ascii="Times" w:hAnsi="Times"/>
                 <w:color w:val="auto"/>
                 <w:sz w:val="24"/>
               </w:rPr>
             </w:pPr>
+            <w:proofErr w:type="gramStart"/>
             <w:r>
               <w:rPr>
                 <w:rFonts w:ascii="Times" w:hAnsi="Times"/>
                 <w:color w:val="auto"/>
                 <w:sz w:val="24"/>
               </w:rPr>
-              <w:t>( , )</w:t>
+              <w:t>( ,</w:t>
+            </w:r>
+            <w:proofErr w:type="gramEnd"/>
+            <w:r>
+              <w:rPr>
+                <w:rFonts w:ascii="Times" w:hAnsi="Times"/>
+                <w:color w:val="auto"/>
+                <w:sz w:val="24"/>
+              </w:rPr>
+              <w:t xml:space="preserve"> )</w:t>
             </w:r>
           </w:p>
         </w:tc>
@@ -2978,48 +5434,57 @@
               <w:rPr>
                 <w:rFonts w:ascii="Times" w:hAnsi="Times"/>
               </w:rPr>
-              <w:t>If</w:t>
-            </w:r>
-            <w:r>
-              <w:rPr>
-                <w:rFonts w:ascii="Times" w:hAnsi="Times"/>
-              </w:rPr>
-              <w:t xml:space="preserve"> </w:t>
+              <w:t xml:space="preserve">If </w:t>
             </w:r>
             <w:r>
               <w:rPr>
                 <w:rFonts w:ascii="Times" w:eastAsia="Times New Roman" w:hAnsi="Times" w:cs="Times New Roman"/>
                 <w:color w:val="000000"/>
               </w:rPr>
-              <w:t>other subsystems realize they have larger average power requirements than predicted, particularly Avionics or Comm, it could mean that the selected power distribution system could no longer handle the required power.</w:t>
+              <w:t xml:space="preserve">other subsystems realize they have larger average power requirements than predicted, particularly Avionics or </w:t>
+            </w:r>
+            <w:proofErr w:type="spellStart"/>
+            <w:r>
+              <w:rPr>
+                <w:rFonts w:ascii="Times" w:eastAsia="Times New Roman" w:hAnsi="Times" w:cs="Times New Roman"/>
+                <w:color w:val="000000"/>
+              </w:rPr>
+              <w:t>Comm</w:t>
+            </w:r>
+            <w:proofErr w:type="spellEnd"/>
+            <w:r>
+              <w:rPr>
+                <w:rFonts w:ascii="Times" w:eastAsia="Times New Roman" w:hAnsi="Times" w:cs="Times New Roman"/>
+                <w:color w:val="000000"/>
+              </w:rPr>
+              <w:t>, it could mean that the selected power distribution system could no longer handle the required power.</w:t>
             </w:r>
           </w:p>
           <w:p>
             <w:pPr>
-              <w:spacing w:line="276" w:lineRule="auto"/>
+              <w:pStyle w:val="NormalWeb"/>
+              <w:spacing w:before="0" w:beforeAutospacing="0" w:after="0" w:afterAutospacing="0" w:line="276" w:lineRule="auto"/>
               <w:ind w:left="720"/>
               <w:rPr>
-                <w:rFonts w:ascii="Times" w:eastAsia="Times New Roman" w:hAnsi="Times" w:cs="Times New Roman"/>
+                <w:color w:val="000000"/>
+                <w:sz w:val="24"/>
+                <w:szCs w:val="24"/>
               </w:rPr>
             </w:pPr>
             <w:r>
               <w:rPr>
-                <w:rFonts w:ascii="Times" w:hAnsi="Times"/>
                 <w:b/>
+                <w:sz w:val="24"/>
+                <w:szCs w:val="24"/>
               </w:rPr>
-              <w:t>Mitigation Strategy:</w:t>
+              <w:t xml:space="preserve">Mitigation Strategy: </w:t>
             </w:r>
             <w:r>
               <w:rPr>
-                <w:rFonts w:ascii="Times" w:hAnsi="Times"/>
-                <w:b/>
-              </w:rPr>
-              <w:t xml:space="preserve"> </w:t>
-            </w:r>
-            <w:r>
-              <w:rPr>
-                <w:rFonts w:ascii="Times" w:eastAsia="Times New Roman" w:hAnsi="Times" w:cs="Times New Roman"/>
+                <w:rFonts w:eastAsia="Times New Roman"/>
                 <w:color w:val="000000"/>
+                <w:sz w:val="24"/>
+                <w:szCs w:val="24"/>
               </w:rPr>
               <w:t>Select a different power distribution system that supports higher power usage, or develop a custom power distribution system.</w:t>
             </w:r>
@@ -3029,7 +5494,7 @@
     </w:tbl>
     <w:p>
       <w:pPr>
-        <w:pStyle w:val="normal0"/>
+        <w:pStyle w:val="Normal1"/>
         <w:rPr>
           <w:rFonts w:ascii="Times" w:hAnsi="Times" w:cs="Times New Roman"/>
           <w:color w:val="auto"/>
@@ -3044,9 +5509,9 @@
           <w:color w:val="auto"/>
         </w:rPr>
       </w:pPr>
-      <w:bookmarkStart w:id="23" w:name="h.2whk60ngoa2i" w:colFirst="0" w:colLast="0"/>
-      <w:bookmarkStart w:id="24" w:name="_Toc229296154"/>
-      <w:bookmarkEnd w:id="23"/>
+      <w:bookmarkStart w:id="61" w:name="h.2whk60ngoa2i" w:colFirst="0" w:colLast="0"/>
+      <w:bookmarkStart w:id="62" w:name="_Toc229296154"/>
+      <w:bookmarkEnd w:id="61"/>
       <w:r>
         <w:rPr>
           <w:rFonts w:ascii="Times" w:eastAsia="Times New Roman" w:hAnsi="Times" w:cs="Times New Roman"/>
@@ -3054,7 +5519,7 @@
         </w:rPr>
         <w:t xml:space="preserve">Future Work </w:t>
       </w:r>
-      <w:bookmarkEnd w:id="24"/>
+      <w:bookmarkEnd w:id="62"/>
     </w:p>
     <w:p>
       <w:pPr>
@@ -3081,10 +5546,10 @@
           <w:color w:val="auto"/>
         </w:rPr>
       </w:pPr>
-      <w:bookmarkStart w:id="25" w:name="_Toc229241761"/>
-      <w:bookmarkStart w:id="26" w:name="_Toc229296155"/>
-      <w:bookmarkStart w:id="27" w:name="h.5p9l7r80uzsp" w:colFirst="0" w:colLast="0"/>
-      <w:bookmarkEnd w:id="27"/>
+      <w:bookmarkStart w:id="63" w:name="h.5p9l7r80uzsp" w:colFirst="0" w:colLast="0"/>
+      <w:bookmarkStart w:id="64" w:name="_Toc229241761"/>
+      <w:bookmarkStart w:id="65" w:name="_Toc229296155"/>
+      <w:bookmarkEnd w:id="63"/>
       <w:r>
         <w:rPr>
           <w:rFonts w:ascii="Times" w:eastAsia="Times New Roman" w:hAnsi="Times" w:cs="Times New Roman"/>
@@ -3092,12 +5557,12 @@
         </w:rPr>
         <w:t>[Systems] Summary and Conclusions</w:t>
       </w:r>
-      <w:bookmarkEnd w:id="25"/>
-      <w:bookmarkEnd w:id="26"/>
-    </w:p>
-    <w:p>
-      <w:pPr>
-        <w:pStyle w:val="normal0"/>
+      <w:bookmarkEnd w:id="64"/>
+      <w:bookmarkEnd w:id="65"/>
+    </w:p>
+    <w:p>
+      <w:pPr>
+        <w:pStyle w:val="Normal1"/>
         <w:rPr>
           <w:rFonts w:ascii="Times" w:hAnsi="Times"/>
           <w:color w:val="auto"/>
@@ -3107,7 +5572,7 @@
     </w:p>
     <w:p>
       <w:pPr>
-        <w:pStyle w:val="normal0"/>
+        <w:pStyle w:val="Normal1"/>
         <w:rPr>
           <w:rFonts w:ascii="Times" w:hAnsi="Times"/>
           <w:color w:val="auto"/>
@@ -3123,10 +5588,10 @@
           <w:color w:val="auto"/>
         </w:rPr>
       </w:pPr>
-      <w:bookmarkStart w:id="28" w:name="h.lcou6zicfcp9" w:colFirst="0" w:colLast="0"/>
-      <w:bookmarkStart w:id="29" w:name="_Toc229241762"/>
-      <w:bookmarkStart w:id="30" w:name="_Toc229296156"/>
-      <w:bookmarkEnd w:id="28"/>
+      <w:bookmarkStart w:id="66" w:name="h.lcou6zicfcp9" w:colFirst="0" w:colLast="0"/>
+      <w:bookmarkStart w:id="67" w:name="_Toc229241762"/>
+      <w:bookmarkStart w:id="68" w:name="_Toc229296156"/>
+      <w:bookmarkEnd w:id="66"/>
       <w:r>
         <w:rPr>
           <w:rFonts w:ascii="Times" w:eastAsia="Times New Roman" w:hAnsi="Times" w:cs="Times New Roman"/>
@@ -3134,30 +5599,30 @@
         </w:rPr>
         <w:t>Appendix for larger drawings</w:t>
       </w:r>
-      <w:bookmarkEnd w:id="29"/>
-      <w:bookmarkEnd w:id="30"/>
-    </w:p>
-    <w:p>
-      <w:pPr>
-        <w:pStyle w:val="normal0"/>
-        <w:rPr>
-          <w:rFonts w:ascii="Times" w:hAnsi="Times"/>
-          <w:color w:val="auto"/>
-        </w:rPr>
-      </w:pPr>
-    </w:p>
-    <w:p>
-      <w:pPr>
-        <w:pStyle w:val="normal0"/>
-        <w:rPr>
-          <w:rFonts w:ascii="Times" w:hAnsi="Times"/>
-          <w:color w:val="auto"/>
-        </w:rPr>
-      </w:pPr>
-    </w:p>
-    <w:p>
-      <w:pPr>
-        <w:pStyle w:val="normal0"/>
+      <w:bookmarkEnd w:id="67"/>
+      <w:bookmarkEnd w:id="68"/>
+    </w:p>
+    <w:p>
+      <w:pPr>
+        <w:pStyle w:val="Normal1"/>
+        <w:rPr>
+          <w:rFonts w:ascii="Times" w:hAnsi="Times"/>
+          <w:color w:val="auto"/>
+        </w:rPr>
+      </w:pPr>
+    </w:p>
+    <w:p>
+      <w:pPr>
+        <w:pStyle w:val="Normal1"/>
+        <w:rPr>
+          <w:rFonts w:ascii="Times" w:hAnsi="Times"/>
+          <w:color w:val="auto"/>
+        </w:rPr>
+      </w:pPr>
+    </w:p>
+    <w:p>
+      <w:pPr>
+        <w:pStyle w:val="Normal1"/>
         <w:rPr>
           <w:rFonts w:ascii="Times" w:hAnsi="Times"/>
           <w:color w:val="auto"/>
@@ -3181,8 +5646,8 @@
       </w:pPr>
     </w:p>
     <w:sectPr>
-      <w:footerReference w:type="even" r:id="rId15"/>
-      <w:footerReference w:type="default" r:id="rId16"/>
+      <w:footerReference w:type="even" r:id="rId24"/>
+      <w:footerReference w:type="default" r:id="rId25"/>
       <w:pgSz w:w="12240" w:h="15840"/>
       <w:pgMar w:top="1440" w:right="1440" w:bottom="1170" w:left="1440" w:header="720" w:footer="720" w:gutter="0"/>
       <w:cols w:space="720"/>
@@ -3287,7 +5752,7 @@
         <w:rFonts w:ascii="Times" w:hAnsi="Times"/>
         <w:noProof/>
       </w:rPr>
-      <w:t>1</w:t>
+      <w:t>10</w:t>
     </w:r>
     <w:r>
       <w:rPr>
@@ -4366,7 +6831,6 @@
   <w:style w:type="character" w:default="1" w:styleId="DefaultParagraphFont">
     <w:name w:val="Default Paragraph Font"/>
     <w:uiPriority w:val="1"/>
-    <w:semiHidden/>
     <w:unhideWhenUsed/>
   </w:style>
   <w:style w:type="table" w:default="1" w:styleId="TableNormal">
@@ -4786,8 +7250,8 @@
       <w:vertAlign w:val="superscript"/>
     </w:rPr>
   </w:style>
-  <w:style w:type="paragraph" w:customStyle="1" w:styleId="normal0">
-    <w:name w:val="normal"/>
+  <w:style w:type="paragraph" w:customStyle="1" w:styleId="Normal1">
+    <w:name w:val="Normal1"/>
     <w:rsid w:val="00182D68"/>
     <w:pPr>
       <w:spacing w:line="276" w:lineRule="auto"/>
@@ -4808,7 +7272,7 @@
       <w:rFonts w:ascii="Times New Roman" w:hAnsi="Times New Roman"/>
     </w:rPr>
   </w:style>
-  <w:style w:type="paragraph" w:customStyle="1" w:styleId="Normal1">
+  <w:style w:type="paragraph" w:customStyle="1" w:styleId="Normal10">
     <w:name w:val="Normal1"/>
     <w:rsid w:val="00F92512"/>
     <w:pPr>
@@ -4834,6 +7298,25 @@
       <w:rFonts w:ascii="Times" w:hAnsi="Times" w:cs="Times New Roman"/>
       <w:sz w:val="20"/>
       <w:szCs w:val="20"/>
+    </w:rPr>
+  </w:style>
+  <w:style w:type="paragraph" w:styleId="Caption">
+    <w:name w:val="caption"/>
+    <w:basedOn w:val="Normal"/>
+    <w:next w:val="Normal"/>
+    <w:uiPriority w:val="35"/>
+    <w:unhideWhenUsed/>
+    <w:qFormat/>
+    <w:rsid w:val="00016339"/>
+    <w:pPr>
+      <w:spacing w:after="200"/>
+    </w:pPr>
+    <w:rPr>
+      <w:b/>
+      <w:bCs/>
+      <w:color w:val="4F81BD" w:themeColor="accent1"/>
+      <w:sz w:val="18"/>
+      <w:szCs w:val="18"/>
     </w:rPr>
   </w:style>
 </w:styles>
@@ -5114,7 +7597,6 @@
   <w:style w:type="character" w:default="1" w:styleId="DefaultParagraphFont">
     <w:name w:val="Default Paragraph Font"/>
     <w:uiPriority w:val="1"/>
-    <w:semiHidden/>
     <w:unhideWhenUsed/>
   </w:style>
   <w:style w:type="table" w:default="1" w:styleId="TableNormal">
@@ -5534,8 +8016,8 @@
       <w:vertAlign w:val="superscript"/>
     </w:rPr>
   </w:style>
-  <w:style w:type="paragraph" w:customStyle="1" w:styleId="normal0">
-    <w:name w:val="normal"/>
+  <w:style w:type="paragraph" w:customStyle="1" w:styleId="Normal1">
+    <w:name w:val="Normal1"/>
     <w:rsid w:val="00182D68"/>
     <w:pPr>
       <w:spacing w:line="276" w:lineRule="auto"/>
@@ -5556,7 +8038,7 @@
       <w:rFonts w:ascii="Times New Roman" w:hAnsi="Times New Roman"/>
     </w:rPr>
   </w:style>
-  <w:style w:type="paragraph" w:customStyle="1" w:styleId="Normal1">
+  <w:style w:type="paragraph" w:customStyle="1" w:styleId="Normal10">
     <w:name w:val="Normal1"/>
     <w:rsid w:val="00F92512"/>
     <w:pPr>
@@ -5584,7 +8066,536 @@
       <w:szCs w:val="20"/>
     </w:rPr>
   </w:style>
+  <w:style w:type="paragraph" w:styleId="Caption">
+    <w:name w:val="caption"/>
+    <w:basedOn w:val="Normal"/>
+    <w:next w:val="Normal"/>
+    <w:uiPriority w:val="35"/>
+    <w:unhideWhenUsed/>
+    <w:qFormat/>
+    <w:rsid w:val="00016339"/>
+    <w:pPr>
+      <w:spacing w:after="200"/>
+    </w:pPr>
+    <w:rPr>
+      <w:b/>
+      <w:bCs/>
+      <w:color w:val="4F81BD" w:themeColor="accent1"/>
+      <w:sz w:val="18"/>
+      <w:szCs w:val="18"/>
+    </w:rPr>
+  </w:style>
 </w:styles>
+</file>
+
+<file path=word/charts/chart1.xml><?xml version="1.0" encoding="utf-8"?>
+<c:chartSpace xmlns:c="http://schemas.openxmlformats.org/drawingml/2006/chart" xmlns:a="http://schemas.openxmlformats.org/drawingml/2006/main" xmlns:r="http://schemas.openxmlformats.org/officeDocument/2006/relationships">
+  <c:date1904 val="0"/>
+  <c:lang val="en-US"/>
+  <c:roundedCorners val="0"/>
+  <mc:AlternateContent xmlns:mc="http://schemas.openxmlformats.org/markup-compatibility/2006">
+    <mc:Choice xmlns:c14="http://schemas.microsoft.com/office/drawing/2007/8/2/chart" Requires="c14">
+      <c14:style val="118"/>
+    </mc:Choice>
+    <mc:Fallback>
+      <c:style val="18"/>
+    </mc:Fallback>
+  </mc:AlternateContent>
+  <c:clrMapOvr bg1="lt1" tx1="dk1" bg2="lt2" tx2="dk2" accent1="accent1" accent2="accent2" accent3="accent3" accent4="accent4" accent5="accent5" accent6="accent6" hlink="hlink" folHlink="folHlink"/>
+  <c:chart>
+    <c:autoTitleDeleted val="0"/>
+    <c:plotArea>
+      <c:layout/>
+      <c:barChart>
+        <c:barDir val="col"/>
+        <c:grouping val="stacked"/>
+        <c:varyColors val="0"/>
+        <c:ser>
+          <c:idx val="0"/>
+          <c:order val="0"/>
+          <c:tx>
+            <c:strRef>
+              <c:f>Sheet1!$B$9</c:f>
+              <c:strCache>
+                <c:ptCount val="1"/>
+                <c:pt idx="0">
+                  <c:v>Payload</c:v>
+                </c:pt>
+              </c:strCache>
+            </c:strRef>
+          </c:tx>
+          <c:spPr>
+            <a:solidFill>
+              <a:srgbClr val="000090"/>
+            </a:solidFill>
+          </c:spPr>
+          <c:invertIfNegative val="0"/>
+          <c:cat>
+            <c:strRef>
+              <c:f>Sheet1!$A$10:$A$13</c:f>
+              <c:strCache>
+                <c:ptCount val="4"/>
+                <c:pt idx="0">
+                  <c:v>Data Capture</c:v>
+                </c:pt>
+                <c:pt idx="1">
+                  <c:v>Downlink</c:v>
+                </c:pt>
+                <c:pt idx="2">
+                  <c:v>SMS</c:v>
+                </c:pt>
+                <c:pt idx="3">
+                  <c:v>Orbit Transfer</c:v>
+                </c:pt>
+              </c:strCache>
+            </c:strRef>
+          </c:cat>
+          <c:val>
+            <c:numRef>
+              <c:f>Sheet1!$B$10:$B$13</c:f>
+              <c:numCache>
+                <c:formatCode>General</c:formatCode>
+                <c:ptCount val="4"/>
+                <c:pt idx="0">
+                  <c:v>90.0</c:v>
+                </c:pt>
+                <c:pt idx="1">
+                  <c:v>0.0</c:v>
+                </c:pt>
+                <c:pt idx="2">
+                  <c:v>0.0</c:v>
+                </c:pt>
+                <c:pt idx="3">
+                  <c:v>0.0</c:v>
+                </c:pt>
+              </c:numCache>
+            </c:numRef>
+          </c:val>
+        </c:ser>
+        <c:ser>
+          <c:idx val="1"/>
+          <c:order val="1"/>
+          <c:tx>
+            <c:strRef>
+              <c:f>Sheet1!$C$9</c:f>
+              <c:strCache>
+                <c:ptCount val="1"/>
+                <c:pt idx="0">
+                  <c:v>Comm</c:v>
+                </c:pt>
+              </c:strCache>
+            </c:strRef>
+          </c:tx>
+          <c:spPr>
+            <a:solidFill>
+              <a:schemeClr val="accent5">
+                <a:lumMod val="75000"/>
+              </a:schemeClr>
+            </a:solidFill>
+          </c:spPr>
+          <c:invertIfNegative val="0"/>
+          <c:cat>
+            <c:strRef>
+              <c:f>Sheet1!$A$10:$A$13</c:f>
+              <c:strCache>
+                <c:ptCount val="4"/>
+                <c:pt idx="0">
+                  <c:v>Data Capture</c:v>
+                </c:pt>
+                <c:pt idx="1">
+                  <c:v>Downlink</c:v>
+                </c:pt>
+                <c:pt idx="2">
+                  <c:v>SMS</c:v>
+                </c:pt>
+                <c:pt idx="3">
+                  <c:v>Orbit Transfer</c:v>
+                </c:pt>
+              </c:strCache>
+            </c:strRef>
+          </c:cat>
+          <c:val>
+            <c:numRef>
+              <c:f>Sheet1!$C$10:$C$13</c:f>
+              <c:numCache>
+                <c:formatCode>General</c:formatCode>
+                <c:ptCount val="4"/>
+                <c:pt idx="0">
+                  <c:v>26.0</c:v>
+                </c:pt>
+                <c:pt idx="1">
+                  <c:v>116.0</c:v>
+                </c:pt>
+                <c:pt idx="2">
+                  <c:v>26.0</c:v>
+                </c:pt>
+                <c:pt idx="3">
+                  <c:v>26.0</c:v>
+                </c:pt>
+              </c:numCache>
+            </c:numRef>
+          </c:val>
+        </c:ser>
+        <c:ser>
+          <c:idx val="2"/>
+          <c:order val="2"/>
+          <c:tx>
+            <c:strRef>
+              <c:f>Sheet1!$D$9</c:f>
+              <c:strCache>
+                <c:ptCount val="1"/>
+                <c:pt idx="0">
+                  <c:v>Prop</c:v>
+                </c:pt>
+              </c:strCache>
+            </c:strRef>
+          </c:tx>
+          <c:spPr>
+            <a:solidFill>
+              <a:srgbClr val="FFB579"/>
+            </a:solidFill>
+          </c:spPr>
+          <c:invertIfNegative val="0"/>
+          <c:cat>
+            <c:strRef>
+              <c:f>Sheet1!$A$10:$A$13</c:f>
+              <c:strCache>
+                <c:ptCount val="4"/>
+                <c:pt idx="0">
+                  <c:v>Data Capture</c:v>
+                </c:pt>
+                <c:pt idx="1">
+                  <c:v>Downlink</c:v>
+                </c:pt>
+                <c:pt idx="2">
+                  <c:v>SMS</c:v>
+                </c:pt>
+                <c:pt idx="3">
+                  <c:v>Orbit Transfer</c:v>
+                </c:pt>
+              </c:strCache>
+            </c:strRef>
+          </c:cat>
+          <c:val>
+            <c:numRef>
+              <c:f>Sheet1!$D$10:$D$13</c:f>
+              <c:numCache>
+                <c:formatCode>General</c:formatCode>
+                <c:ptCount val="4"/>
+                <c:pt idx="0">
+                  <c:v>1.5</c:v>
+                </c:pt>
+                <c:pt idx="1">
+                  <c:v>1.5</c:v>
+                </c:pt>
+                <c:pt idx="2">
+                  <c:v>1.5</c:v>
+                </c:pt>
+                <c:pt idx="3">
+                  <c:v>35.0</c:v>
+                </c:pt>
+              </c:numCache>
+            </c:numRef>
+          </c:val>
+        </c:ser>
+        <c:ser>
+          <c:idx val="3"/>
+          <c:order val="3"/>
+          <c:tx>
+            <c:strRef>
+              <c:f>Sheet1!$E$9</c:f>
+              <c:strCache>
+                <c:ptCount val="1"/>
+                <c:pt idx="0">
+                  <c:v>ADCS</c:v>
+                </c:pt>
+              </c:strCache>
+            </c:strRef>
+          </c:tx>
+          <c:spPr>
+            <a:solidFill>
+              <a:schemeClr val="accent6">
+                <a:lumMod val="40000"/>
+                <a:lumOff val="60000"/>
+              </a:schemeClr>
+            </a:solidFill>
+          </c:spPr>
+          <c:invertIfNegative val="0"/>
+          <c:cat>
+            <c:strRef>
+              <c:f>Sheet1!$A$10:$A$13</c:f>
+              <c:strCache>
+                <c:ptCount val="4"/>
+                <c:pt idx="0">
+                  <c:v>Data Capture</c:v>
+                </c:pt>
+                <c:pt idx="1">
+                  <c:v>Downlink</c:v>
+                </c:pt>
+                <c:pt idx="2">
+                  <c:v>SMS</c:v>
+                </c:pt>
+                <c:pt idx="3">
+                  <c:v>Orbit Transfer</c:v>
+                </c:pt>
+              </c:strCache>
+            </c:strRef>
+          </c:cat>
+          <c:val>
+            <c:numRef>
+              <c:f>Sheet1!$E$10:$E$13</c:f>
+              <c:numCache>
+                <c:formatCode>General</c:formatCode>
+                <c:ptCount val="4"/>
+                <c:pt idx="0">
+                  <c:v>28.0</c:v>
+                </c:pt>
+                <c:pt idx="1">
+                  <c:v>28.0</c:v>
+                </c:pt>
+                <c:pt idx="2">
+                  <c:v>6.0</c:v>
+                </c:pt>
+                <c:pt idx="3">
+                  <c:v>28.0</c:v>
+                </c:pt>
+              </c:numCache>
+            </c:numRef>
+          </c:val>
+        </c:ser>
+        <c:ser>
+          <c:idx val="4"/>
+          <c:order val="4"/>
+          <c:tx>
+            <c:strRef>
+              <c:f>Sheet1!$F$9</c:f>
+              <c:strCache>
+                <c:ptCount val="1"/>
+                <c:pt idx="0">
+                  <c:v>Avionics</c:v>
+                </c:pt>
+              </c:strCache>
+            </c:strRef>
+          </c:tx>
+          <c:spPr>
+            <a:solidFill>
+              <a:srgbClr val="DF0A64"/>
+            </a:solidFill>
+          </c:spPr>
+          <c:invertIfNegative val="0"/>
+          <c:cat>
+            <c:strRef>
+              <c:f>Sheet1!$A$10:$A$13</c:f>
+              <c:strCache>
+                <c:ptCount val="4"/>
+                <c:pt idx="0">
+                  <c:v>Data Capture</c:v>
+                </c:pt>
+                <c:pt idx="1">
+                  <c:v>Downlink</c:v>
+                </c:pt>
+                <c:pt idx="2">
+                  <c:v>SMS</c:v>
+                </c:pt>
+                <c:pt idx="3">
+                  <c:v>Orbit Transfer</c:v>
+                </c:pt>
+              </c:strCache>
+            </c:strRef>
+          </c:cat>
+          <c:val>
+            <c:numRef>
+              <c:f>Sheet1!$F$10:$F$13</c:f>
+              <c:numCache>
+                <c:formatCode>General</c:formatCode>
+                <c:ptCount val="4"/>
+                <c:pt idx="0">
+                  <c:v>105.0</c:v>
+                </c:pt>
+                <c:pt idx="1">
+                  <c:v>50.0</c:v>
+                </c:pt>
+                <c:pt idx="2">
+                  <c:v>50.0</c:v>
+                </c:pt>
+                <c:pt idx="3">
+                  <c:v>50.0</c:v>
+                </c:pt>
+              </c:numCache>
+            </c:numRef>
+          </c:val>
+        </c:ser>
+        <c:ser>
+          <c:idx val="5"/>
+          <c:order val="5"/>
+          <c:tx>
+            <c:strRef>
+              <c:f>Sheet1!$G$9</c:f>
+              <c:strCache>
+                <c:ptCount val="1"/>
+                <c:pt idx="0">
+                  <c:v>Thermal</c:v>
+                </c:pt>
+              </c:strCache>
+            </c:strRef>
+          </c:tx>
+          <c:invertIfNegative val="0"/>
+          <c:cat>
+            <c:strRef>
+              <c:f>Sheet1!$A$10:$A$13</c:f>
+              <c:strCache>
+                <c:ptCount val="4"/>
+                <c:pt idx="0">
+                  <c:v>Data Capture</c:v>
+                </c:pt>
+                <c:pt idx="1">
+                  <c:v>Downlink</c:v>
+                </c:pt>
+                <c:pt idx="2">
+                  <c:v>SMS</c:v>
+                </c:pt>
+                <c:pt idx="3">
+                  <c:v>Orbit Transfer</c:v>
+                </c:pt>
+              </c:strCache>
+            </c:strRef>
+          </c:cat>
+          <c:val>
+            <c:numRef>
+              <c:f>Sheet1!$G$10:$G$13</c:f>
+              <c:numCache>
+                <c:formatCode>General</c:formatCode>
+                <c:ptCount val="4"/>
+                <c:pt idx="0">
+                  <c:v>0.0</c:v>
+                </c:pt>
+                <c:pt idx="1">
+                  <c:v>0.0</c:v>
+                </c:pt>
+                <c:pt idx="2">
+                  <c:v>0.0</c:v>
+                </c:pt>
+                <c:pt idx="3">
+                  <c:v>0.0</c:v>
+                </c:pt>
+              </c:numCache>
+            </c:numRef>
+          </c:val>
+        </c:ser>
+        <c:dLbls>
+          <c:showLegendKey val="0"/>
+          <c:showVal val="0"/>
+          <c:showCatName val="0"/>
+          <c:showSerName val="0"/>
+          <c:showPercent val="0"/>
+          <c:showBubbleSize val="0"/>
+        </c:dLbls>
+        <c:gapWidth val="150"/>
+        <c:overlap val="100"/>
+        <c:axId val="2141208744"/>
+        <c:axId val="2141214360"/>
+      </c:barChart>
+      <c:catAx>
+        <c:axId val="2141208744"/>
+        <c:scaling>
+          <c:orientation val="minMax"/>
+        </c:scaling>
+        <c:delete val="0"/>
+        <c:axPos val="b"/>
+        <c:title>
+          <c:tx>
+            <c:rich>
+              <a:bodyPr/>
+              <a:lstStyle/>
+              <a:p>
+                <a:pPr>
+                  <a:defRPr/>
+                </a:pPr>
+                <a:r>
+                  <a:rPr lang="en-US"/>
+                  <a:t>System Mode</a:t>
+                </a:r>
+              </a:p>
+            </c:rich>
+          </c:tx>
+          <c:layout/>
+          <c:overlay val="0"/>
+        </c:title>
+        <c:majorTickMark val="out"/>
+        <c:minorTickMark val="none"/>
+        <c:tickLblPos val="nextTo"/>
+        <c:crossAx val="2141214360"/>
+        <c:crosses val="autoZero"/>
+        <c:auto val="1"/>
+        <c:lblAlgn val="ctr"/>
+        <c:lblOffset val="100"/>
+        <c:noMultiLvlLbl val="0"/>
+      </c:catAx>
+      <c:valAx>
+        <c:axId val="2141214360"/>
+        <c:scaling>
+          <c:orientation val="minMax"/>
+        </c:scaling>
+        <c:delete val="0"/>
+        <c:axPos val="l"/>
+        <c:majorGridlines/>
+        <c:title>
+          <c:tx>
+            <c:rich>
+              <a:bodyPr rot="-5400000" vert="horz"/>
+              <a:lstStyle/>
+              <a:p>
+                <a:pPr>
+                  <a:defRPr/>
+                </a:pPr>
+                <a:r>
+                  <a:rPr lang="en-US"/>
+                  <a:t>Power Usage [W]</a:t>
+                </a:r>
+              </a:p>
+            </c:rich>
+          </c:tx>
+          <c:layout/>
+          <c:overlay val="0"/>
+        </c:title>
+        <c:numFmt formatCode="General" sourceLinked="1"/>
+        <c:majorTickMark val="out"/>
+        <c:minorTickMark val="none"/>
+        <c:tickLblPos val="nextTo"/>
+        <c:crossAx val="2141208744"/>
+        <c:crosses val="autoZero"/>
+        <c:crossBetween val="between"/>
+      </c:valAx>
+    </c:plotArea>
+    <c:legend>
+      <c:legendPos val="r"/>
+      <c:layout/>
+      <c:overlay val="0"/>
+    </c:legend>
+    <c:plotVisOnly val="1"/>
+    <c:dispBlanksAs val="gap"/>
+    <c:showDLblsOverMax val="0"/>
+  </c:chart>
+  <c:txPr>
+    <a:bodyPr/>
+    <a:lstStyle/>
+    <a:p>
+      <a:pPr>
+        <a:defRPr sz="1200">
+          <a:solidFill>
+            <a:srgbClr val="000000"/>
+          </a:solidFill>
+          <a:latin typeface="Times"/>
+          <a:cs typeface="Times"/>
+        </a:defRPr>
+      </a:pPr>
+      <a:endParaRPr lang="en-US"/>
+    </a:p>
+  </c:txPr>
+  <c:externalData r:id="rId2">
+    <c:autoUpdate val="0"/>
+  </c:externalData>
+</c:chartSpace>
 </file>
 
 <file path=word/theme/theme1.xml><?xml version="1.0" encoding="utf-8"?>
@@ -5907,12 +8918,229 @@
 </a:theme>
 </file>
 
+<file path=word/theme/themeOverride1.xml><?xml version="1.0" encoding="utf-8"?>
+<a:themeOverride xmlns:a="http://schemas.openxmlformats.org/drawingml/2006/main">
+  <a:clrScheme name="">
+    <a:dk1>
+      <a:srgbClr val="414141"/>
+    </a:dk1>
+    <a:lt1>
+      <a:srgbClr val="FFFFFF"/>
+    </a:lt1>
+    <a:dk2>
+      <a:srgbClr val="000000"/>
+    </a:dk2>
+    <a:lt2>
+      <a:srgbClr val="484848"/>
+    </a:lt2>
+    <a:accent1>
+      <a:srgbClr val="6C7472"/>
+    </a:accent1>
+    <a:accent2>
+      <a:srgbClr val="333399"/>
+    </a:accent2>
+    <a:accent3>
+      <a:srgbClr val="FFFFFF"/>
+    </a:accent3>
+    <a:accent4>
+      <a:srgbClr val="363636"/>
+    </a:accent4>
+    <a:accent5>
+      <a:srgbClr val="BABCBC"/>
+    </a:accent5>
+    <a:accent6>
+      <a:srgbClr val="2D2D8A"/>
+    </a:accent6>
+    <a:hlink>
+      <a:srgbClr val="009999"/>
+    </a:hlink>
+    <a:folHlink>
+      <a:srgbClr val="99CC00"/>
+    </a:folHlink>
+  </a:clrScheme>
+  <a:fontScheme name="Title &amp; Bullets">
+    <a:majorFont>
+      <a:latin typeface="Gill Sans Light"/>
+      <a:ea typeface="ヒラギノ角ゴ ProN W3"/>
+      <a:cs typeface="ヒラギノ角ゴ ProN W3"/>
+    </a:majorFont>
+    <a:minorFont>
+      <a:latin typeface="Gill Sans Light"/>
+      <a:ea typeface="ヒラギノ角ゴ ProN W3"/>
+      <a:cs typeface="ヒラギノ角ゴ ProN W3"/>
+    </a:minorFont>
+  </a:fontScheme>
+  <a:fmtScheme name="Office">
+    <a:fillStyleLst>
+      <a:solidFill>
+        <a:schemeClr val="phClr"/>
+      </a:solidFill>
+      <a:gradFill rotWithShape="1">
+        <a:gsLst>
+          <a:gs pos="0">
+            <a:schemeClr val="phClr">
+              <a:tint val="50000"/>
+              <a:satMod val="300000"/>
+            </a:schemeClr>
+          </a:gs>
+          <a:gs pos="35000">
+            <a:schemeClr val="phClr">
+              <a:tint val="37000"/>
+              <a:satMod val="300000"/>
+            </a:schemeClr>
+          </a:gs>
+          <a:gs pos="100000">
+            <a:schemeClr val="phClr">
+              <a:tint val="15000"/>
+              <a:satMod val="350000"/>
+            </a:schemeClr>
+          </a:gs>
+        </a:gsLst>
+        <a:lin ang="16200000" scaled="1"/>
+      </a:gradFill>
+      <a:gradFill rotWithShape="1">
+        <a:gsLst>
+          <a:gs pos="0">
+            <a:schemeClr val="phClr">
+              <a:tint val="100000"/>
+              <a:shade val="100000"/>
+              <a:satMod val="130000"/>
+            </a:schemeClr>
+          </a:gs>
+          <a:gs pos="100000">
+            <a:schemeClr val="phClr">
+              <a:tint val="50000"/>
+              <a:shade val="100000"/>
+              <a:satMod val="350000"/>
+            </a:schemeClr>
+          </a:gs>
+        </a:gsLst>
+        <a:lin ang="16200000" scaled="0"/>
+      </a:gradFill>
+    </a:fillStyleLst>
+    <a:lnStyleLst>
+      <a:ln w="9525" cap="flat" cmpd="sng" algn="ctr">
+        <a:solidFill>
+          <a:schemeClr val="phClr">
+            <a:shade val="95000"/>
+            <a:satMod val="105000"/>
+          </a:schemeClr>
+        </a:solidFill>
+        <a:prstDash val="solid"/>
+      </a:ln>
+      <a:ln w="25400" cap="flat" cmpd="sng" algn="ctr">
+        <a:solidFill>
+          <a:schemeClr val="phClr"/>
+        </a:solidFill>
+        <a:prstDash val="solid"/>
+      </a:ln>
+      <a:ln w="38100" cap="flat" cmpd="sng" algn="ctr">
+        <a:solidFill>
+          <a:schemeClr val="phClr"/>
+        </a:solidFill>
+        <a:prstDash val="solid"/>
+      </a:ln>
+    </a:lnStyleLst>
+    <a:effectStyleLst>
+      <a:effectStyle>
+        <a:effectLst>
+          <a:outerShdw blurRad="40000" dist="20000" dir="5400000" rotWithShape="0">
+            <a:srgbClr val="000000">
+              <a:alpha val="38000"/>
+            </a:srgbClr>
+          </a:outerShdw>
+        </a:effectLst>
+      </a:effectStyle>
+      <a:effectStyle>
+        <a:effectLst>
+          <a:outerShdw blurRad="40000" dist="23000" dir="5400000" rotWithShape="0">
+            <a:srgbClr val="000000">
+              <a:alpha val="35000"/>
+            </a:srgbClr>
+          </a:outerShdw>
+        </a:effectLst>
+      </a:effectStyle>
+      <a:effectStyle>
+        <a:effectLst>
+          <a:outerShdw blurRad="40000" dist="23000" dir="5400000" rotWithShape="0">
+            <a:srgbClr val="000000">
+              <a:alpha val="35000"/>
+            </a:srgbClr>
+          </a:outerShdw>
+        </a:effectLst>
+        <a:scene3d>
+          <a:camera prst="orthographicFront">
+            <a:rot lat="0" lon="0" rev="0"/>
+          </a:camera>
+          <a:lightRig rig="threePt" dir="t">
+            <a:rot lat="0" lon="0" rev="1200000"/>
+          </a:lightRig>
+        </a:scene3d>
+        <a:sp3d>
+          <a:bevelT w="63500" h="25400"/>
+        </a:sp3d>
+      </a:effectStyle>
+    </a:effectStyleLst>
+    <a:bgFillStyleLst>
+      <a:solidFill>
+        <a:schemeClr val="phClr"/>
+      </a:solidFill>
+      <a:gradFill rotWithShape="1">
+        <a:gsLst>
+          <a:gs pos="0">
+            <a:schemeClr val="phClr">
+              <a:tint val="40000"/>
+              <a:satMod val="350000"/>
+            </a:schemeClr>
+          </a:gs>
+          <a:gs pos="40000">
+            <a:schemeClr val="phClr">
+              <a:tint val="45000"/>
+              <a:shade val="99000"/>
+              <a:satMod val="350000"/>
+            </a:schemeClr>
+          </a:gs>
+          <a:gs pos="100000">
+            <a:schemeClr val="phClr">
+              <a:shade val="20000"/>
+              <a:satMod val="255000"/>
+            </a:schemeClr>
+          </a:gs>
+        </a:gsLst>
+        <a:path path="circle">
+          <a:fillToRect l="50000" t="-80000" r="50000" b="180000"/>
+        </a:path>
+      </a:gradFill>
+      <a:gradFill rotWithShape="1">
+        <a:gsLst>
+          <a:gs pos="0">
+            <a:schemeClr val="phClr">
+              <a:tint val="80000"/>
+              <a:satMod val="300000"/>
+            </a:schemeClr>
+          </a:gs>
+          <a:gs pos="100000">
+            <a:schemeClr val="phClr">
+              <a:shade val="30000"/>
+              <a:satMod val="200000"/>
+            </a:schemeClr>
+          </a:gs>
+        </a:gsLst>
+        <a:path path="circle">
+          <a:fillToRect l="50000" t="50000" r="50000" b="50000"/>
+        </a:path>
+      </a:gradFill>
+    </a:bgFillStyleLst>
+  </a:fmtScheme>
+</a:themeOverride>
+</file>
+
 <file path=customXml/item1.xml><?xml version="1.0" encoding="utf-8"?>
 <b:Sources xmlns:b="http://schemas.openxmlformats.org/officeDocument/2006/bibliography" xmlns="http://schemas.openxmlformats.org/officeDocument/2006/bibliography" SelectedStyle="/APA.XSL" StyleName="APA"/>
 </file>
 
 <file path=customXml/itemProps1.xml><?xml version="1.0" encoding="utf-8"?>
-<ds:datastoreItem xmlns:ds="http://schemas.openxmlformats.org/officeDocument/2006/customXml" ds:itemID="{11E6B544-CE90-444D-A04F-82CA9F9F4265}">
+<ds:datastoreItem xmlns:ds="http://schemas.openxmlformats.org/officeDocument/2006/customXml" ds:itemID="{55C3BA62-9135-1745-AA2B-33F5EE806EB7}">
   <ds:schemaRefs>
     <ds:schemaRef ds:uri="http://schemas.openxmlformats.org/officeDocument/2006/bibliography"/>
   </ds:schemaRefs>

</xml_diff>